<commit_message>
Insert images in desenvolvimento
</commit_message>
<xml_diff>
--- a/Documentação/PIM III - Sistema de gestão de chamados e suporte técnico baseado em IA - UpDesk.docx
+++ b/Documentação/PIM III - Sistema de gestão de chamados e suporte técnico baseado em IA - UpDesk.docx
@@ -145,7 +145,7 @@
               </wp:inline>
             </w:drawing>
           </mc:Choice>
-          <mc:Fallback xmlns:w16sdtfl="http://schemas.microsoft.com/office/word/2024/wordml/sdtformatlock" xmlns:w16du="http://schemas.microsoft.com/office/word/2023/wordml/word16du">
+          <mc:Fallback xmlns:w16du="http://schemas.microsoft.com/office/word/2023/wordml/word16du" xmlns:w16sdtfl="http://schemas.microsoft.com/office/word/2024/wordml/sdtformatlock">
             <w:pict>
               <v:group w14:anchorId="694523C4" id="Tela 1" o:spid="_x0000_s1026" editas="canvas" style="width:134.7pt;height:48.3pt;mso-position-horizontal-relative:char;mso-position-vertical-relative:line" coordsize="17106,6134" o:gfxdata="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">
                 <v:shapetype id="_x0000_t75" coordsize="21600,21600" o:spt="75" o:preferrelative="t" path="m@4@5l@4@11@9@11@9@5xe" filled="f" stroked="f">
@@ -405,19 +405,8 @@
           <w:bCs/>
           <w:szCs w:val="24"/>
         </w:rPr>
-        <w:t xml:space="preserve">Sistema integrado para gestão de chamados e suporte técnico baseado em IA - </w:t>
-      </w:r>
-      <w:proofErr w:type="spellStart"/>
-      <w:r>
-        <w:rPr>
-          <w:rFonts w:cs="Arial"/>
-          <w:b/>
-          <w:bCs/>
-          <w:szCs w:val="24"/>
-        </w:rPr>
-        <w:t>upDesk</w:t>
-      </w:r>
-      <w:proofErr w:type="spellEnd"/>
+        <w:t>Sistema integrado para gestão de chamados e suporte técnico baseado em IA - upDesk</w:t>
+      </w:r>
     </w:p>
     <w:p>
       <w:pPr>
@@ -684,29 +673,7 @@
           <w:szCs w:val="24"/>
           <w:lang w:eastAsia="pt-BR"/>
         </w:rPr>
-        <w:t xml:space="preserve">ALUNO 4 - </w:t>
-      </w:r>
-      <w:proofErr w:type="spellStart"/>
-      <w:r>
-        <w:rPr>
-          <w:rFonts w:cs="Arial"/>
-          <w:bCs/>
-          <w:color w:val="000000"/>
-          <w:szCs w:val="24"/>
-          <w:lang w:eastAsia="pt-BR"/>
-        </w:rPr>
-        <w:t>Kaique</w:t>
-      </w:r>
-      <w:proofErr w:type="spellEnd"/>
-      <w:r>
-        <w:rPr>
-          <w:rFonts w:cs="Arial"/>
-          <w:bCs/>
-          <w:color w:val="000000"/>
-          <w:szCs w:val="24"/>
-          <w:lang w:eastAsia="pt-BR"/>
-        </w:rPr>
-        <w:t xml:space="preserve"> Batista da Silva</w:t>
+        <w:t>ALUNO 4 - Kaique Batista da Silva</w:t>
       </w:r>
       <w:r>
         <w:rPr>
@@ -769,29 +736,7 @@
           <w:szCs w:val="24"/>
           <w:lang w:eastAsia="pt-BR"/>
         </w:rPr>
-        <w:t xml:space="preserve">ALUNO 5 - </w:t>
-      </w:r>
-      <w:proofErr w:type="spellStart"/>
-      <w:r>
-        <w:rPr>
-          <w:rFonts w:cs="Arial"/>
-          <w:bCs/>
-          <w:color w:val="000000"/>
-          <w:szCs w:val="24"/>
-          <w:lang w:eastAsia="pt-BR"/>
-        </w:rPr>
-        <w:t>Mariozan</w:t>
-      </w:r>
-      <w:proofErr w:type="spellEnd"/>
-      <w:r>
-        <w:rPr>
-          <w:rFonts w:cs="Arial"/>
-          <w:bCs/>
-          <w:color w:val="000000"/>
-          <w:szCs w:val="24"/>
-          <w:lang w:eastAsia="pt-BR"/>
-        </w:rPr>
-        <w:t xml:space="preserve"> Damasceno Lacerda Júnior</w:t>
+        <w:t>ALUNO 5 - Mariozan Damasceno Lacerda Júnior</w:t>
       </w:r>
       <w:r>
         <w:rPr>
@@ -1439,7 +1384,6 @@
               </w:rPr>
               <w:t xml:space="preserve"> </w:t>
             </w:r>
-            <w:proofErr w:type="spellStart"/>
             <w:r>
               <w:rPr>
                 <w:rFonts w:cs="Arial"/>
@@ -1448,18 +1392,7 @@
                 <w:szCs w:val="24"/>
                 <w:lang w:eastAsia="pt-BR"/>
               </w:rPr>
-              <w:t>Kaique</w:t>
-            </w:r>
-            <w:proofErr w:type="spellEnd"/>
-            <w:r>
-              <w:rPr>
-                <w:rFonts w:cs="Arial"/>
-                <w:bCs/>
-                <w:color w:val="000000"/>
-                <w:szCs w:val="24"/>
-                <w:lang w:eastAsia="pt-BR"/>
-              </w:rPr>
-              <w:t xml:space="preserve"> Batista da Silva</w:t>
+              <w:t>Kaique Batista da Silva</w:t>
             </w:r>
           </w:p>
         </w:tc>
@@ -1534,7 +1467,6 @@
               </w:rPr>
               <w:t xml:space="preserve"> </w:t>
             </w:r>
-            <w:proofErr w:type="spellStart"/>
             <w:r>
               <w:rPr>
                 <w:rFonts w:cs="Arial"/>
@@ -1543,18 +1475,7 @@
                 <w:szCs w:val="24"/>
                 <w:lang w:eastAsia="pt-BR"/>
               </w:rPr>
-              <w:t>Mariozan</w:t>
-            </w:r>
-            <w:proofErr w:type="spellEnd"/>
-            <w:r>
-              <w:rPr>
-                <w:rFonts w:cs="Arial"/>
-                <w:bCs/>
-                <w:color w:val="000000"/>
-                <w:szCs w:val="24"/>
-                <w:lang w:eastAsia="pt-BR"/>
-              </w:rPr>
-              <w:t xml:space="preserve"> Damasceno Lacerda Júnior</w:t>
+              <w:t>Mariozan Damasceno Lacerda Júnior</w:t>
             </w:r>
           </w:p>
         </w:tc>
@@ -3681,23 +3602,7 @@
           <w:rFonts w:cs="Arial"/>
           <w:szCs w:val="24"/>
         </w:rPr>
-        <w:t xml:space="preserve">. Como parte do desenvolvimento, elaborou-se um protótipo funcional com acesso administrativo e estruturação de banco de dados em MS SQL Server, abrangendo informações de usuários, equipe de TI, supervisores e triagem. A IA foi integrada ao sistema para atuar como </w:t>
-      </w:r>
-      <w:proofErr w:type="spellStart"/>
-      <w:r>
-        <w:rPr>
-          <w:rFonts w:cs="Arial"/>
-          <w:szCs w:val="24"/>
-        </w:rPr>
-        <w:t>chatbot</w:t>
-      </w:r>
-      <w:proofErr w:type="spellEnd"/>
-      <w:r>
-        <w:rPr>
-          <w:rFonts w:cs="Arial"/>
-          <w:szCs w:val="24"/>
-        </w:rPr>
-        <w:t xml:space="preserve"> na triagem inicial e como ferramenta de apoio na análise e encaminhamento de chamados. Foram aplicadas diretrizes da Lei Geral de Proteção de Dados (LGPD) para garantir segurança e conformidade no tratamento dos dados pessoais. </w:t>
+        <w:t xml:space="preserve">. Como parte do desenvolvimento, elaborou-se um protótipo funcional com acesso administrativo e estruturação de banco de dados em MS SQL Server, abrangendo informações de usuários, equipe de TI, supervisores e triagem. A IA foi integrada ao sistema para atuar como chatbot na triagem inicial e como ferramenta de apoio na análise e encaminhamento de chamados. Foram aplicadas diretrizes da Lei Geral de Proteção de Dados (LGPD) para garantir segurança e conformidade no tratamento dos dados pessoais. </w:t>
       </w:r>
       <w:r>
         <w:rPr>
@@ -3728,23 +3633,7 @@
           <w:rFonts w:cs="Arial"/>
           <w:szCs w:val="24"/>
         </w:rPr>
-        <w:t xml:space="preserve"> Suporte técnico, Inteligência Artificial, gestão de chamados, Scrum, LGPD, banco de dados, </w:t>
-      </w:r>
-      <w:proofErr w:type="spellStart"/>
-      <w:r>
-        <w:rPr>
-          <w:rFonts w:cs="Arial"/>
-          <w:szCs w:val="24"/>
-        </w:rPr>
-        <w:t>chatbot</w:t>
-      </w:r>
-      <w:proofErr w:type="spellEnd"/>
-      <w:r>
-        <w:rPr>
-          <w:rFonts w:cs="Arial"/>
-          <w:szCs w:val="24"/>
-        </w:rPr>
-        <w:t>.</w:t>
+        <w:t xml:space="preserve"> Suporte técnico, Inteligência Artificial, gestão de chamados, Scrum, LGPD, banco de dados, chatbot.</w:t>
       </w:r>
     </w:p>
     <w:p>
@@ -7576,21 +7465,7 @@
         <w:rPr>
           <w:lang w:eastAsia="pt-BR"/>
         </w:rPr>
-        <w:t>Atualmente, o setor de TI enfrenta desafios significativos na gestão de chamados, especialmente no que diz respeito ao tempo de espera para resolução das solicitações. Estudos indicam que a demora na resposta impacta diretamente a produtividade das equipes e a satisfação dos usuários (</w:t>
-      </w:r>
-      <w:proofErr w:type="spellStart"/>
-      <w:r>
-        <w:rPr>
-          <w:lang w:eastAsia="pt-BR"/>
-        </w:rPr>
-        <w:t>TOPdesk</w:t>
-      </w:r>
-      <w:proofErr w:type="spellEnd"/>
-      <w:r>
-        <w:rPr>
-          <w:lang w:eastAsia="pt-BR"/>
-        </w:rPr>
-        <w:t>, 2023). A falta de um sistema eficiente pode resultar em sobrecarga dos profissionais de suporte e dificuldades na priorização de demandas (Desk Manager, 2023).</w:t>
+        <w:t>Atualmente, o setor de TI enfrenta desafios significativos na gestão de chamados, especialmente no que diz respeito ao tempo de espera para resolução das solicitações. Estudos indicam que a demora na resposta impacta diretamente a produtividade das equipes e a satisfação dos usuários (TOPdesk, 2023). A falta de um sistema eficiente pode resultar em sobrecarga dos profissionais de suporte e dificuldades na priorização de demandas (Desk Manager, 2023).</w:t>
       </w:r>
     </w:p>
     <w:p>
@@ -7652,23 +7527,7 @@
     </w:p>
     <w:p>
       <w:r>
-        <w:t xml:space="preserve">Realizar o levantamento e análise de requisitos para a criação de um sistema de suporte técnico inteligente, que integre Inteligência Artificial para triagem inicial e categorização automática de chamados, além de sugerir soluções para problemas comuns. O sistema contará com um </w:t>
-      </w:r>
-      <w:proofErr w:type="spellStart"/>
-      <w:r>
-        <w:t>chatbot</w:t>
-      </w:r>
-      <w:proofErr w:type="spellEnd"/>
-      <w:r>
-        <w:t xml:space="preserve"> interativo e um chat de acompanhamento pós abertura de chamados, proporcionando maior eficiência no atendimento e reduzindo a sobrecarga da equipe de TI. Para garantir a precisão da triagem, as classificações e levantamentos iniciais da IA passarão por validação da equipe de </w:t>
-      </w:r>
-      <w:proofErr w:type="spellStart"/>
-      <w:r>
-        <w:t>dispatchers</w:t>
-      </w:r>
-      <w:proofErr w:type="spellEnd"/>
-      <w:r>
-        <w:t xml:space="preserve"> antes da transferência para as equipes técnicas. Além disso, todas as operações que envolvam dados pessoais estarão em conformidade com a LGPD.</w:t>
+        <w:t>Realizar o levantamento e análise de requisitos para a criação de um sistema de suporte técnico inteligente, que integre Inteligência Artificial para triagem inicial e categorização automática de chamados, além de sugerir soluções para problemas comuns. O sistema contará com um chatbot interativo e um chat de acompanhamento pós abertura de chamados, proporcionando maior eficiência no atendimento e reduzindo a sobrecarga da equipe de TI. Para garantir a precisão da triagem, as classificações e levantamentos iniciais da IA passarão por validação da equipe de dispatchers antes da transferência para as equipes técnicas. Além disso, todas as operações que envolvam dados pessoais estarão em conformidade com a LGPD.</w:t>
       </w:r>
     </w:p>
     <w:p>
@@ -7758,15 +7617,7 @@
         </w:numPr>
       </w:pPr>
       <w:r>
-        <w:t xml:space="preserve">Implementar IA na classificação automática de chamados, integrando um </w:t>
-      </w:r>
-      <w:proofErr w:type="spellStart"/>
-      <w:r>
-        <w:t>chatbot</w:t>
-      </w:r>
-      <w:proofErr w:type="spellEnd"/>
-      <w:r>
-        <w:t xml:space="preserve"> para triagem inicial e um chat de acompanhamento para melhorar a interação entre usuário e suporte técnico.</w:t>
+        <w:t>Implementar IA na classificação automática de chamados, integrando um chatbot para triagem inicial e um chat de acompanhamento para melhorar a interação entre usuário e suporte técnico.</w:t>
       </w:r>
     </w:p>
     <w:p>
@@ -7779,15 +7630,7 @@
       </w:pPr>
       <w:r>
         <w:lastRenderedPageBreak/>
-        <w:t xml:space="preserve">Validar as triagens da IA inicialmente com a equipe de </w:t>
-      </w:r>
-      <w:proofErr w:type="spellStart"/>
-      <w:r>
-        <w:t>dispatcher</w:t>
-      </w:r>
-      <w:proofErr w:type="spellEnd"/>
-      <w:r>
-        <w:t>, assegurando a correção da categorização e da coleta de informações antes da transferência.</w:t>
+        <w:t>Validar as triagens da IA inicialmente com a equipe de dispatcher, assegurando a correção da categorização e da coleta de informações antes da transferência.</w:t>
       </w:r>
     </w:p>
     <w:p>
@@ -7828,23 +7671,7 @@
     </w:p>
     <w:p>
       <w:r>
-        <w:t>Conforme Jorgensen (2013), os testes unitários são normalmente realizados pelos desenvolvedores durante a codificação e fazem parte das práticas de desenvolvimento orientadas a testes (TDD – Test-</w:t>
-      </w:r>
-      <w:proofErr w:type="spellStart"/>
-      <w:r>
-        <w:t>Driven</w:t>
-      </w:r>
-      <w:proofErr w:type="spellEnd"/>
-      <w:r>
-        <w:t xml:space="preserve"> </w:t>
-      </w:r>
-      <w:proofErr w:type="spellStart"/>
-      <w:r>
-        <w:t>Development</w:t>
-      </w:r>
-      <w:proofErr w:type="spellEnd"/>
-      <w:r>
-        <w:t>).</w:t>
+        <w:t>Conforme Jorgensen (2013), os testes unitários são normalmente realizados pelos desenvolvedores durante a codificação e fazem parte das práticas de desenvolvimento orientadas a testes (TDD – Test-Driven Development).</w:t>
       </w:r>
     </w:p>
     <w:p>
@@ -7934,23 +7761,13 @@
         </w:rPr>
         <w:t xml:space="preserve"> é uma abordagem essencial na engenharia de software, voltada para o desenvolvimento de sistemas escaláveis e eficientes. Ela modela entidades do mundo real em objetos digitais, facilitando a ligação entre o problema e sua solução tecnológica (</w:t>
       </w:r>
-      <w:proofErr w:type="spellStart"/>
-      <w:r>
-        <w:rPr>
-          <w:b/>
-          <w:bCs/>
-          <w:lang w:eastAsia="pt-BR"/>
-        </w:rPr>
-        <w:t>Sommerville</w:t>
-      </w:r>
-      <w:proofErr w:type="spellEnd"/>
-      <w:r>
-        <w:rPr>
-          <w:b/>
-          <w:bCs/>
-          <w:lang w:eastAsia="pt-BR"/>
-        </w:rPr>
-        <w:t>, 2019</w:t>
+      <w:r>
+        <w:rPr>
+          <w:b/>
+          <w:bCs/>
+          <w:lang w:eastAsia="pt-BR"/>
+        </w:rPr>
+        <w:t>Sommerville, 2019</w:t>
       </w:r>
       <w:r>
         <w:rPr>
@@ -7999,59 +7816,13 @@
         </w:rPr>
         <w:t xml:space="preserve">Os analistas de sistemas recorrem à </w:t>
       </w:r>
-      <w:proofErr w:type="spellStart"/>
-      <w:r>
-        <w:rPr>
-          <w:b/>
-          <w:bCs/>
-          <w:lang w:eastAsia="pt-BR"/>
-        </w:rPr>
-        <w:t>Unified</w:t>
-      </w:r>
-      <w:proofErr w:type="spellEnd"/>
-      <w:r>
-        <w:rPr>
-          <w:b/>
-          <w:bCs/>
-          <w:lang w:eastAsia="pt-BR"/>
-        </w:rPr>
-        <w:t xml:space="preserve"> </w:t>
-      </w:r>
-      <w:proofErr w:type="spellStart"/>
-      <w:r>
-        <w:rPr>
-          <w:b/>
-          <w:bCs/>
-          <w:lang w:eastAsia="pt-BR"/>
-        </w:rPr>
-        <w:t>Modeling</w:t>
-      </w:r>
-      <w:proofErr w:type="spellEnd"/>
-      <w:r>
-        <w:rPr>
-          <w:b/>
-          <w:bCs/>
-          <w:lang w:eastAsia="pt-BR"/>
-        </w:rPr>
-        <w:t xml:space="preserve"> </w:t>
-      </w:r>
-      <w:proofErr w:type="spellStart"/>
-      <w:r>
-        <w:rPr>
-          <w:b/>
-          <w:bCs/>
-          <w:lang w:eastAsia="pt-BR"/>
-        </w:rPr>
-        <w:t>Language</w:t>
-      </w:r>
-      <w:proofErr w:type="spellEnd"/>
-      <w:r>
-        <w:rPr>
-          <w:b/>
-          <w:bCs/>
-          <w:lang w:eastAsia="pt-BR"/>
-        </w:rPr>
-        <w:t xml:space="preserve"> (UML)</w:t>
+      <w:r>
+        <w:rPr>
+          <w:b/>
+          <w:bCs/>
+          <w:lang w:eastAsia="pt-BR"/>
+        </w:rPr>
+        <w:t>Unified Modeling Language (UML)</w:t>
       </w:r>
       <w:r>
         <w:rPr>
@@ -8115,23 +7886,13 @@
         </w:rPr>
         <w:t>). Essa modelagem garante um planejamento estruturado e facilita a comunicação entre equipes técnicas e não técnicas, assegurando que o produto final atenda às expectativas dos clientes (</w:t>
       </w:r>
-      <w:proofErr w:type="spellStart"/>
-      <w:r>
-        <w:rPr>
-          <w:b/>
-          <w:bCs/>
-          <w:lang w:eastAsia="pt-BR"/>
-        </w:rPr>
-        <w:t>Larman</w:t>
-      </w:r>
-      <w:proofErr w:type="spellEnd"/>
-      <w:r>
-        <w:rPr>
-          <w:b/>
-          <w:bCs/>
-          <w:lang w:eastAsia="pt-BR"/>
-        </w:rPr>
-        <w:t>, 2007</w:t>
+      <w:r>
+        <w:rPr>
+          <w:b/>
+          <w:bCs/>
+          <w:lang w:eastAsia="pt-BR"/>
+        </w:rPr>
+        <w:t>Larman, 2007</w:t>
       </w:r>
       <w:r>
         <w:rPr>
@@ -8194,23 +7955,13 @@
         </w:rPr>
         <w:t>, possibilita a divisão modular do sistema, simplificando sua manutenção e evolução constante (</w:t>
       </w:r>
-      <w:proofErr w:type="spellStart"/>
-      <w:r>
-        <w:rPr>
-          <w:b/>
-          <w:bCs/>
-          <w:lang w:eastAsia="pt-BR"/>
-        </w:rPr>
-        <w:t>Sommerville</w:t>
-      </w:r>
-      <w:proofErr w:type="spellEnd"/>
-      <w:r>
-        <w:rPr>
-          <w:b/>
-          <w:bCs/>
-          <w:lang w:eastAsia="pt-BR"/>
-        </w:rPr>
-        <w:t>, 2019</w:t>
+      <w:r>
+        <w:rPr>
+          <w:b/>
+          <w:bCs/>
+          <w:lang w:eastAsia="pt-BR"/>
+        </w:rPr>
+        <w:t>Sommerville, 2019</w:t>
       </w:r>
       <w:r>
         <w:rPr>
@@ -8319,41 +8070,13 @@
         </w:rPr>
         <w:t xml:space="preserve">, que funcionam como moldes para sua criação. Segundo </w:t>
       </w:r>
-      <w:proofErr w:type="spellStart"/>
-      <w:r>
-        <w:rPr>
-          <w:b/>
-          <w:bCs/>
-          <w:lang w:eastAsia="pt-BR"/>
-        </w:rPr>
-        <w:t>Forbellone</w:t>
-      </w:r>
-      <w:proofErr w:type="spellEnd"/>
-      <w:r>
-        <w:rPr>
-          <w:b/>
-          <w:bCs/>
-          <w:lang w:eastAsia="pt-BR"/>
-        </w:rPr>
-        <w:t xml:space="preserve"> e </w:t>
-      </w:r>
-      <w:proofErr w:type="spellStart"/>
-      <w:r>
-        <w:rPr>
-          <w:b/>
-          <w:bCs/>
-          <w:lang w:eastAsia="pt-BR"/>
-        </w:rPr>
-        <w:t>Eberspächer</w:t>
-      </w:r>
-      <w:proofErr w:type="spellEnd"/>
-      <w:r>
-        <w:rPr>
-          <w:b/>
-          <w:bCs/>
-          <w:lang w:eastAsia="pt-BR"/>
-        </w:rPr>
-        <w:t xml:space="preserve"> (2014)</w:t>
+      <w:r>
+        <w:rPr>
+          <w:b/>
+          <w:bCs/>
+          <w:lang w:eastAsia="pt-BR"/>
+        </w:rPr>
+        <w:t>Forbellone e Eberspächer (2014)</w:t>
       </w:r>
       <w:r>
         <w:rPr>
@@ -8658,15 +8381,7 @@
     </w:p>
     <w:p>
       <w:r>
-        <w:t>Ao desenvolver uma interface para o usuário, deve-se considerar importantes conceitos como a experiência do usuário (UX), arquitetura da informação (AI), interface do usuário (UI) e design de interação (</w:t>
-      </w:r>
-      <w:proofErr w:type="spellStart"/>
-      <w:r>
-        <w:t>IxD</w:t>
-      </w:r>
-      <w:proofErr w:type="spellEnd"/>
-      <w:r>
-        <w:t xml:space="preserve">) a fim de desenvolver uma interface amigável e receptiva ao usuário, atendendo as necessidades do cliente e desenvolvendo um produto de maior qualidade. </w:t>
+        <w:t xml:space="preserve">Ao desenvolver uma interface para o usuário, deve-se considerar importantes conceitos como a experiência do usuário (UX), arquitetura da informação (AI), interface do usuário (UI) e design de interação (IxD) a fim de desenvolver uma interface amigável e receptiva ao usuário, atendendo as necessidades do cliente e desenvolvendo um produto de maior qualidade. </w:t>
       </w:r>
     </w:p>
     <w:p>
@@ -8682,15 +8397,7 @@
     </w:p>
     <w:p>
       <w:r>
-        <w:t xml:space="preserve">Usabilidade na web Projetando Websites com Qualidade- Jakob Nielsen Hoa </w:t>
-      </w:r>
-      <w:proofErr w:type="spellStart"/>
-      <w:r>
-        <w:t>Loranger</w:t>
-      </w:r>
-      <w:proofErr w:type="spellEnd"/>
-      <w:r>
-        <w:t>.</w:t>
+        <w:t>Usabilidade na web Projetando Websites com Qualidade- Jakob Nielsen Hoa Loranger.</w:t>
       </w:r>
     </w:p>
     <w:p>
@@ -8897,21 +8604,7 @@
         <w:rPr>
           <w:lang w:eastAsia="pt-BR"/>
         </w:rPr>
-        <w:t xml:space="preserve">esk disponíveis no mercado. No entanto, poucas oferecem recursos de inteligência artificial de forma acessível e personalizável. Segundo um levantamento da Unite.AI, soluções de help </w:t>
-      </w:r>
-      <w:proofErr w:type="spellStart"/>
-      <w:r>
-        <w:rPr>
-          <w:lang w:eastAsia="pt-BR"/>
-        </w:rPr>
-        <w:t>desk</w:t>
-      </w:r>
-      <w:proofErr w:type="spellEnd"/>
-      <w:r>
-        <w:rPr>
-          <w:lang w:eastAsia="pt-BR"/>
-        </w:rPr>
-        <w:t xml:space="preserve"> com IA podem reduzir custos operacionais em até 30% e melhorar o tempo de resposta em 52%. O diferencial da solução proposta neste projeto é unir automação inteligente com praticidade, oferecendo funcionalidades como sugestões automáticas para resolver chamados e o registro detalhado do histórico de cada atendimento.</w:t>
+        <w:t>esk disponíveis no mercado. No entanto, poucas oferecem recursos de inteligência artificial de forma acessível e personalizável. Segundo um levantamento da Unite.AI, soluções de help desk com IA podem reduzir custos operacionais em até 30% e melhorar o tempo de resposta em 52%. O diferencial da solução proposta neste projeto é unir automação inteligente com praticidade, oferecendo funcionalidades como sugestões automáticas para resolver chamados e o registro detalhado do histórico de cada atendimento.</w:t>
       </w:r>
       <w:r>
         <w:rPr>
@@ -8939,21 +8632,7 @@
         <w:rPr>
           <w:lang w:eastAsia="pt-BR"/>
         </w:rPr>
-        <w:t xml:space="preserve">Para avaliar a viabilidade da ideia, foram considerados alguns custos básicos, como o tempo necessário para desenvolver o sistema, os recursos de hospedagem e banco de dados, e eventuais integrações com ferramentas de IA. De acordo com a </w:t>
-      </w:r>
-      <w:proofErr w:type="spellStart"/>
-      <w:r>
-        <w:rPr>
-          <w:lang w:eastAsia="pt-BR"/>
-        </w:rPr>
-        <w:t>RapidCanvas</w:t>
-      </w:r>
-      <w:proofErr w:type="spellEnd"/>
-      <w:r>
-        <w:rPr>
-          <w:lang w:eastAsia="pt-BR"/>
-        </w:rPr>
-        <w:t>, os principais elementos de custo em projetos de IA incluem aquisição de talentos, infraestrutura computacional e manutenção contínua. O retorno esperado vem da economia de tempo da equipe técnica, da melhoria no tempo de resposta e da satisfação dos usuários.</w:t>
+        <w:t>Para avaliar a viabilidade da ideia, foram considerados alguns custos básicos, como o tempo necessário para desenvolver o sistema, os recursos de hospedagem e banco de dados, e eventuais integrações com ferramentas de IA. De acordo com a RapidCanvas, os principais elementos de custo em projetos de IA incluem aquisição de talentos, infraestrutura computacional e manutenção contínua. O retorno esperado vem da economia de tempo da equipe técnica, da melhoria no tempo de resposta e da satisfação dos usuários.</w:t>
       </w:r>
       <w:r>
         <w:rPr>
@@ -9025,15 +8704,7 @@
     </w:p>
     <w:p>
       <w:r>
-        <w:t xml:space="preserve">No contexto do projeto </w:t>
-      </w:r>
-      <w:proofErr w:type="spellStart"/>
-      <w:r>
-        <w:t>UpDesk</w:t>
-      </w:r>
-      <w:proofErr w:type="spellEnd"/>
-      <w:r>
-        <w:t xml:space="preserve">, a GERH se manifesta principalmente na organização do atendimento ao cliente interno ou externo, promovendo eficiência, rastreabilidade e valorização do capital humano. Com a implementação do sistema, é possível melhorar a alocação de chamados, priorizar tarefas por nível de complexidade (N1 e N2), monitorar o desempenho individual da equipe de suporte e permitir ações corretivas baseadas em dados reais. </w:t>
+        <w:t xml:space="preserve">No contexto do projeto UpDesk, a GERH se manifesta principalmente na organização do atendimento ao cliente interno ou externo, promovendo eficiência, rastreabilidade e valorização do capital humano. Com a implementação do sistema, é possível melhorar a alocação de chamados, priorizar tarefas por nível de complexidade (N1 e N2), monitorar o desempenho individual da equipe de suporte e permitir ações corretivas baseadas em dados reais. </w:t>
       </w:r>
     </w:p>
     <w:p>
@@ -9048,15 +8719,7 @@
     </w:p>
     <w:p>
       <w:r>
-        <w:t xml:space="preserve">Dessa forma, o projeto </w:t>
-      </w:r>
-      <w:proofErr w:type="spellStart"/>
-      <w:r>
-        <w:t>UpDesk</w:t>
-      </w:r>
-      <w:proofErr w:type="spellEnd"/>
-      <w:r>
-        <w:t xml:space="preserve"> vai além da tecnologia: ele se posiciona como uma ferramenta de apoio à gestão de pessoas, contribuindo diretamente para a motivação, produtividade e alinhamento dos times com os objetivos organizacionais. </w:t>
+        <w:t xml:space="preserve">Dessa forma, o projeto UpDesk vai além da tecnologia: ele se posiciona como uma ferramenta de apoio à gestão de pessoas, contribuindo diretamente para a motivação, produtividade e alinhamento dos times com os objetivos organizacionais. </w:t>
       </w:r>
     </w:p>
     <w:p>
@@ -9437,49 +9100,7 @@
         <w:rPr>
           <w:color w:val="auto"/>
         </w:rPr>
-        <w:t>OLA (</w:t>
-      </w:r>
-      <w:proofErr w:type="spellStart"/>
-      <w:r>
-        <w:rPr>
-          <w:color w:val="auto"/>
-        </w:rPr>
-        <w:t>Operational</w:t>
-      </w:r>
-      <w:proofErr w:type="spellEnd"/>
-      <w:r>
-        <w:rPr>
-          <w:color w:val="auto"/>
-        </w:rPr>
-        <w:t xml:space="preserve"> </w:t>
-      </w:r>
-      <w:proofErr w:type="spellStart"/>
-      <w:r>
-        <w:rPr>
-          <w:color w:val="auto"/>
-        </w:rPr>
-        <w:t>Level</w:t>
-      </w:r>
-      <w:proofErr w:type="spellEnd"/>
-      <w:r>
-        <w:rPr>
-          <w:color w:val="auto"/>
-        </w:rPr>
-        <w:t xml:space="preserve"> </w:t>
-      </w:r>
-      <w:proofErr w:type="spellStart"/>
-      <w:r>
-        <w:rPr>
-          <w:color w:val="auto"/>
-        </w:rPr>
-        <w:t>Agreement</w:t>
-      </w:r>
-      <w:proofErr w:type="spellEnd"/>
-      <w:r>
-        <w:rPr>
-          <w:color w:val="auto"/>
-        </w:rPr>
-        <w:t>)</w:t>
+        <w:t>OLA (Operational Level Agreement)</w:t>
       </w:r>
     </w:p>
     <w:p>
@@ -9841,35 +9462,7 @@
         <w:rPr>
           <w:lang w:eastAsia="pt-BR"/>
         </w:rPr>
-        <w:t>(https://github.com/</w:t>
-      </w:r>
-      <w:proofErr w:type="spellStart"/>
-      <w:r>
-        <w:rPr>
-          <w:lang w:eastAsia="pt-BR"/>
-        </w:rPr>
-        <w:t>mancijo</w:t>
-      </w:r>
-      <w:proofErr w:type="spellEnd"/>
-      <w:r>
-        <w:rPr>
-          <w:lang w:eastAsia="pt-BR"/>
-        </w:rPr>
-        <w:t>/</w:t>
-      </w:r>
-      <w:proofErr w:type="spellStart"/>
-      <w:r>
-        <w:rPr>
-          <w:lang w:eastAsia="pt-BR"/>
-        </w:rPr>
-        <w:t>UpDesk</w:t>
-      </w:r>
-      <w:proofErr w:type="spellEnd"/>
-      <w:r>
-        <w:rPr>
-          <w:lang w:eastAsia="pt-BR"/>
-        </w:rPr>
-        <w:t>/)</w:t>
+        <w:t>(https://github.com/mancijo/UpDesk/)</w:t>
       </w:r>
       <w:r>
         <w:rPr>
@@ -9885,19 +9478,11 @@
         </w:rPr>
         <w:t xml:space="preserve">foi criado para versionamento, compartilhamento e segurança do código. Seguindo os princípios do Scrum, os requisitos funcionais foram levantados com o cliente, enquanto os não funcionais foram definidos pela equipe. O </w:t>
       </w:r>
-      <w:proofErr w:type="spellStart"/>
-      <w:r>
-        <w:rPr>
-          <w:lang w:eastAsia="pt-BR"/>
-        </w:rPr>
-        <w:t>scrum</w:t>
-      </w:r>
-      <w:proofErr w:type="spellEnd"/>
-      <w:r>
-        <w:rPr>
-          <w:lang w:eastAsia="pt-BR"/>
-        </w:rPr>
-        <w:t>-master</w:t>
+      <w:r>
+        <w:rPr>
+          <w:lang w:eastAsia="pt-BR"/>
+        </w:rPr>
+        <w:t>scrum-master</w:t>
       </w:r>
       <w:r>
         <w:rPr>
@@ -10309,21 +9894,7 @@
         <w:rPr>
           <w:lang w:eastAsia="pt-BR"/>
         </w:rPr>
-        <w:t xml:space="preserve"> O projeto </w:t>
-      </w:r>
-      <w:proofErr w:type="spellStart"/>
-      <w:r>
-        <w:rPr>
-          <w:lang w:eastAsia="pt-BR"/>
-        </w:rPr>
-        <w:t>UpDesk</w:t>
-      </w:r>
-      <w:proofErr w:type="spellEnd"/>
-      <w:r>
-        <w:rPr>
-          <w:lang w:eastAsia="pt-BR"/>
-        </w:rPr>
-        <w:t xml:space="preserve"> seguirá boas práticas para garantir a conformidade com a Lei Geral de Proteção de Dados (LGPD – Lei nº 13.709/2018). A coleta de dados será mínima, limitada ao essencial, como nome, e-mail e setor, evitando informações sensíveis sem necessidade legal clara. O sistema adotará consentimento e transparência, exibindo termos de privacidade e informando os usuários sobre o uso e retenção de seus dados. Para garantir segurança, haverá controle de acesso e autenticação, com níveis de permissão e senhas criptografadas. Dados sensíveis serão protegidos por criptografia, e as conexões do sistema utilizarão HTTPS para </w:t>
+        <w:t xml:space="preserve"> O projeto UpDesk seguirá boas práticas para garantir a conformidade com a Lei Geral de Proteção de Dados (LGPD – Lei nº 13.709/2018). A coleta de dados será mínima, limitada ao essencial, como nome, e-mail e setor, evitando informações sensíveis sem necessidade legal clara. O sistema adotará consentimento e transparência, exibindo termos de privacidade e informando os usuários sobre o uso e retenção de seus dados. Para garantir segurança, haverá controle de acesso e autenticação, com níveis de permissão e senhas criptografadas. Dados sensíveis serão protegidos por criptografia, e as conexões do sistema utilizarão HTTPS para </w:t>
       </w:r>
       <w:r>
         <w:rPr>
@@ -10367,7 +9938,6 @@
       <w:r>
         <w:t xml:space="preserve">Utilizando o diagrama de classes, se elaborou a modelagem do banco de dados a ser utilizado pelo sistema, se usou o software </w:t>
       </w:r>
-      <w:proofErr w:type="spellStart"/>
       <w:r>
         <w:rPr>
           <w:i/>
@@ -10375,7 +9945,6 @@
         </w:rPr>
         <w:t>brModelo</w:t>
       </w:r>
-      <w:proofErr w:type="spellEnd"/>
       <w:r>
         <w:t xml:space="preserve"> para modelar o banco de dados, criando o modelo conceitual, pode-se utilizá-lo para gerar o modelo lógico e em seguida o modelo de banco de dados lógico</w:t>
       </w:r>
@@ -10655,15 +10224,7 @@
         <w:t>um exemplo de</w:t>
       </w:r>
       <w:r>
-        <w:t xml:space="preserve"> casos de uso do sistema </w:t>
-      </w:r>
-      <w:proofErr w:type="spellStart"/>
-      <w:r>
-        <w:t>UpDesk</w:t>
-      </w:r>
-      <w:proofErr w:type="spellEnd"/>
-      <w:r>
-        <w:t>, abordando os atores envolvidos, as pré e pós-condições, e os fluxos normais e alternativos</w:t>
+        <w:t xml:space="preserve"> casos de uso do sistema UpDesk, abordando os atores envolvidos, as pré e pós-condições, e os fluxos normais e alternativos</w:t>
       </w:r>
       <w:r>
         <w:t xml:space="preserve"> em um diagrama de sequência</w:t>
@@ -11570,17 +11131,8 @@
           <w:b/>
           <w:bCs/>
         </w:rPr>
-        <w:t xml:space="preserve">Projeto </w:t>
-      </w:r>
-      <w:proofErr w:type="spellStart"/>
-      <w:r>
-        <w:rPr>
-          <w:b/>
-          <w:bCs/>
-        </w:rPr>
-        <w:t>UpDesk</w:t>
-      </w:r>
-      <w:proofErr w:type="spellEnd"/>
+        <w:t>Projeto UpDesk</w:t>
+      </w:r>
       <w:r>
         <w:t xml:space="preserve"> prevê a geração de </w:t>
       </w:r>
@@ -11792,15 +11344,7 @@
     </w:p>
     <w:p>
       <w:r>
-        <w:t xml:space="preserve">Este capítulo apresenta os dados de teste utilizados no sistema </w:t>
-      </w:r>
-      <w:proofErr w:type="spellStart"/>
-      <w:r>
-        <w:t>UpDesk</w:t>
-      </w:r>
-      <w:proofErr w:type="spellEnd"/>
-      <w:r>
-        <w:t>, simulando um ambiente real para validar funcionalidades como login, abertura de chamados e classificação da IA.</w:t>
+        <w:t>Este capítulo apresenta os dados de teste utilizados no sistema UpDesk, simulando um ambiente real para validar funcionalidades como login, abertura de chamados e classificação da IA.</w:t>
       </w:r>
     </w:p>
     <w:p>
@@ -11822,96 +11366,32 @@
     <w:p/>
     <w:p>
       <w:r>
-        <w:t xml:space="preserve">CREATE TABLE </w:t>
-      </w:r>
-      <w:proofErr w:type="spellStart"/>
-      <w:r>
-        <w:t>Usuarios</w:t>
-      </w:r>
-      <w:proofErr w:type="spellEnd"/>
-      <w:r>
-        <w:t xml:space="preserve"> (</w:t>
-      </w:r>
-    </w:p>
-    <w:p>
-      <w:r>
-        <w:t xml:space="preserve">    Id INT </w:t>
-      </w:r>
-      <w:proofErr w:type="gramStart"/>
-      <w:r>
-        <w:t>IDENTITY(</w:t>
-      </w:r>
-      <w:proofErr w:type="gramEnd"/>
-      <w:r>
-        <w:t>1,1) PRIMARY KEY,</w:t>
-      </w:r>
-    </w:p>
-    <w:p>
-      <w:r>
-        <w:t xml:space="preserve">    Nome </w:t>
-      </w:r>
-      <w:proofErr w:type="gramStart"/>
-      <w:r>
-        <w:t>NVARCHAR(</w:t>
-      </w:r>
-      <w:proofErr w:type="gramEnd"/>
-      <w:r>
-        <w:t>100),</w:t>
-      </w:r>
-    </w:p>
-    <w:p>
-      <w:r>
-        <w:t xml:space="preserve">    Email </w:t>
-      </w:r>
-      <w:proofErr w:type="gramStart"/>
-      <w:r>
-        <w:t>NVARCHAR(</w:t>
-      </w:r>
-      <w:proofErr w:type="gramEnd"/>
-      <w:r>
-        <w:t>100),</w:t>
-      </w:r>
-    </w:p>
-    <w:p>
-      <w:r>
-        <w:t xml:space="preserve">    </w:t>
-      </w:r>
-      <w:proofErr w:type="spellStart"/>
-      <w:r>
-        <w:t>SenhaHash</w:t>
-      </w:r>
-      <w:proofErr w:type="spellEnd"/>
-      <w:r>
-        <w:t xml:space="preserve"> </w:t>
-      </w:r>
-      <w:proofErr w:type="gramStart"/>
-      <w:r>
-        <w:t>NVARCHAR(</w:t>
-      </w:r>
-      <w:proofErr w:type="gramEnd"/>
-      <w:r>
-        <w:t>100),</w:t>
-      </w:r>
-    </w:p>
-    <w:p>
-      <w:r>
-        <w:t xml:space="preserve">    </w:t>
-      </w:r>
-      <w:proofErr w:type="spellStart"/>
-      <w:r>
-        <w:t>TipoUsuario</w:t>
-      </w:r>
-      <w:proofErr w:type="spellEnd"/>
-      <w:r>
-        <w:t xml:space="preserve"> </w:t>
-      </w:r>
-      <w:proofErr w:type="gramStart"/>
-      <w:r>
-        <w:t>NVARCHAR(</w:t>
-      </w:r>
-      <w:proofErr w:type="gramEnd"/>
-      <w:r>
-        <w:t>50)</w:t>
+        <w:t>CREATE TABLE Usuarios (</w:t>
+      </w:r>
+    </w:p>
+    <w:p>
+      <w:r>
+        <w:t xml:space="preserve">    Id INT IDENTITY(1,1) PRIMARY KEY,</w:t>
+      </w:r>
+    </w:p>
+    <w:p>
+      <w:r>
+        <w:t xml:space="preserve">    Nome NVARCHAR(100),</w:t>
+      </w:r>
+    </w:p>
+    <w:p>
+      <w:r>
+        <w:t xml:space="preserve">    Email NVARCHAR(100),</w:t>
+      </w:r>
+    </w:p>
+    <w:p>
+      <w:r>
+        <w:t xml:space="preserve">    SenhaHash NVARCHAR(100),</w:t>
+      </w:r>
+    </w:p>
+    <w:p>
+      <w:r>
+        <w:t xml:space="preserve">    TipoUsuario NVARCHAR(50)</w:t>
       </w:r>
     </w:p>
     <w:p>
@@ -11942,122 +11422,37 @@
     </w:p>
     <w:p>
       <w:r>
-        <w:t xml:space="preserve">    Id INT </w:t>
-      </w:r>
-      <w:proofErr w:type="gramStart"/>
-      <w:r>
-        <w:t>IDENTITY(</w:t>
-      </w:r>
-      <w:proofErr w:type="gramEnd"/>
-      <w:r>
-        <w:t>1,1) PRIMARY KEY,</w:t>
-      </w:r>
-    </w:p>
-    <w:p>
-      <w:r>
-        <w:t xml:space="preserve">    </w:t>
-      </w:r>
-      <w:proofErr w:type="spellStart"/>
-      <w:r>
-        <w:t>Titulo</w:t>
-      </w:r>
-      <w:proofErr w:type="spellEnd"/>
-      <w:r>
-        <w:t xml:space="preserve"> </w:t>
-      </w:r>
-      <w:proofErr w:type="gramStart"/>
-      <w:r>
-        <w:t>NVARCHAR(</w:t>
-      </w:r>
-      <w:proofErr w:type="gramEnd"/>
-      <w:r>
-        <w:t>200),</w:t>
-      </w:r>
-    </w:p>
-    <w:p>
-      <w:r>
-        <w:t xml:space="preserve">    </w:t>
-      </w:r>
-      <w:proofErr w:type="spellStart"/>
-      <w:r>
-        <w:t>Descricao</w:t>
-      </w:r>
-      <w:proofErr w:type="spellEnd"/>
-      <w:r>
-        <w:t xml:space="preserve"> NVARCHAR(MAX),</w:t>
-      </w:r>
-    </w:p>
-    <w:p>
-      <w:r>
-        <w:t xml:space="preserve">    Status </w:t>
-      </w:r>
-      <w:proofErr w:type="gramStart"/>
-      <w:r>
-        <w:t>NVARCHAR(</w:t>
-      </w:r>
-      <w:proofErr w:type="gramEnd"/>
-      <w:r>
-        <w:t>50),</w:t>
-      </w:r>
-    </w:p>
-    <w:p>
-      <w:r>
-        <w:t xml:space="preserve">    </w:t>
-      </w:r>
-      <w:proofErr w:type="spellStart"/>
-      <w:r>
-        <w:t>UsuarioId</w:t>
-      </w:r>
-      <w:proofErr w:type="spellEnd"/>
-      <w:r>
-        <w:t xml:space="preserve"> INT,</w:t>
-      </w:r>
-    </w:p>
-    <w:p>
-      <w:r>
-        <w:t xml:space="preserve">    </w:t>
-      </w:r>
-      <w:proofErr w:type="spellStart"/>
-      <w:r>
-        <w:t>DataCriacao</w:t>
-      </w:r>
-      <w:proofErr w:type="spellEnd"/>
-      <w:r>
-        <w:t xml:space="preserve"> DATETIME DEFAULT </w:t>
-      </w:r>
-      <w:proofErr w:type="gramStart"/>
-      <w:r>
-        <w:t>GETDATE(</w:t>
-      </w:r>
-      <w:proofErr w:type="gramEnd"/>
-      <w:r>
-        <w:t>),</w:t>
-      </w:r>
-    </w:p>
-    <w:p>
-      <w:r>
-        <w:t xml:space="preserve">    FOREIGN KEY (</w:t>
-      </w:r>
-      <w:proofErr w:type="spellStart"/>
-      <w:r>
-        <w:t>UsuarioId</w:t>
-      </w:r>
-      <w:proofErr w:type="spellEnd"/>
-      <w:r>
-        <w:t xml:space="preserve">) REFERENCES </w:t>
-      </w:r>
-      <w:proofErr w:type="spellStart"/>
-      <w:proofErr w:type="gramStart"/>
-      <w:r>
-        <w:t>Usuarios</w:t>
-      </w:r>
-      <w:proofErr w:type="spellEnd"/>
-      <w:r>
-        <w:t>(</w:t>
-      </w:r>
-      <w:proofErr w:type="gramEnd"/>
-      <w:r>
-        <w:t>Id)</w:t>
+        <w:t xml:space="preserve">    Id INT IDENTITY(1,1) PRIMARY KEY,</w:t>
+      </w:r>
+    </w:p>
+    <w:p>
+      <w:r>
+        <w:t xml:space="preserve">    Titulo NVARCHAR(200),</w:t>
+      </w:r>
+    </w:p>
+    <w:p>
+      <w:r>
+        <w:t xml:space="preserve">    Descricao NVARCHAR(MAX),</w:t>
+      </w:r>
+    </w:p>
+    <w:p>
+      <w:r>
+        <w:t xml:space="preserve">    Status NVARCHAR(50),</w:t>
+      </w:r>
+    </w:p>
+    <w:p>
+      <w:r>
+        <w:t xml:space="preserve">    UsuarioId INT,</w:t>
+      </w:r>
+    </w:p>
+    <w:p>
+      <w:r>
+        <w:t xml:space="preserve">    DataCriacao DATETIME DEFAULT GETDATE(),</w:t>
+      </w:r>
+    </w:p>
+    <w:p>
+      <w:r>
+        <w:t xml:space="preserve">    FOREIGN KEY (UsuarioId) REFERENCES Usuarios(Id)</w:t>
       </w:r>
     </w:p>
     <w:p>
@@ -12083,117 +11478,37 @@
     </w:p>
     <w:p>
       <w:r>
-        <w:t xml:space="preserve">CREATE TABLE </w:t>
-      </w:r>
-      <w:proofErr w:type="spellStart"/>
-      <w:r>
-        <w:t>SolucoesIA</w:t>
-      </w:r>
-      <w:proofErr w:type="spellEnd"/>
-      <w:r>
-        <w:t xml:space="preserve"> (</w:t>
-      </w:r>
-    </w:p>
-    <w:p>
-      <w:r>
-        <w:t xml:space="preserve">    Id INT </w:t>
-      </w:r>
-      <w:proofErr w:type="gramStart"/>
-      <w:r>
-        <w:t>IDENTITY(</w:t>
-      </w:r>
-      <w:proofErr w:type="gramEnd"/>
-      <w:r>
-        <w:t>1,1) PRIMARY KEY,</w:t>
-      </w:r>
-    </w:p>
-    <w:p>
-      <w:r>
-        <w:t xml:space="preserve">    </w:t>
-      </w:r>
-      <w:proofErr w:type="spellStart"/>
-      <w:r>
-        <w:t>ChamadoId</w:t>
-      </w:r>
-      <w:proofErr w:type="spellEnd"/>
-      <w:r>
-        <w:t xml:space="preserve"> INT,</w:t>
-      </w:r>
-    </w:p>
-    <w:p>
-      <w:r>
-        <w:t xml:space="preserve">    </w:t>
-      </w:r>
-      <w:proofErr w:type="spellStart"/>
-      <w:r>
-        <w:t>Sugestao</w:t>
-      </w:r>
-      <w:proofErr w:type="spellEnd"/>
-      <w:r>
-        <w:t xml:space="preserve"> NVARCHAR(MAX),</w:t>
-      </w:r>
-    </w:p>
-    <w:p>
-      <w:r>
-        <w:t xml:space="preserve">    </w:t>
-      </w:r>
-      <w:proofErr w:type="spellStart"/>
-      <w:r>
-        <w:t>DataSugestao</w:t>
-      </w:r>
-      <w:proofErr w:type="spellEnd"/>
-      <w:r>
-        <w:t xml:space="preserve"> DATETIME DEFAULT </w:t>
-      </w:r>
-      <w:proofErr w:type="gramStart"/>
-      <w:r>
-        <w:t>GETDATE(</w:t>
-      </w:r>
-      <w:proofErr w:type="gramEnd"/>
-      <w:r>
-        <w:t>),</w:t>
-      </w:r>
-    </w:p>
-    <w:p>
-      <w:r>
-        <w:t xml:space="preserve">    </w:t>
-      </w:r>
-      <w:proofErr w:type="spellStart"/>
-      <w:r>
-        <w:t>IAResponsavel</w:t>
-      </w:r>
-      <w:proofErr w:type="spellEnd"/>
-      <w:r>
-        <w:t xml:space="preserve"> </w:t>
-      </w:r>
-      <w:proofErr w:type="gramStart"/>
-      <w:r>
-        <w:t>NVARCHAR(</w:t>
-      </w:r>
-      <w:proofErr w:type="gramEnd"/>
-      <w:r>
-        <w:t>100),</w:t>
-      </w:r>
-    </w:p>
-    <w:p>
-      <w:r>
-        <w:t xml:space="preserve">    FOREIGN KEY (</w:t>
-      </w:r>
-      <w:proofErr w:type="spellStart"/>
-      <w:r>
-        <w:t>ChamadoId</w:t>
-      </w:r>
-      <w:proofErr w:type="spellEnd"/>
-      <w:r>
-        <w:t xml:space="preserve">) REFERENCES </w:t>
-      </w:r>
-      <w:proofErr w:type="gramStart"/>
-      <w:r>
-        <w:t>Chamados(</w:t>
-      </w:r>
-      <w:proofErr w:type="gramEnd"/>
-      <w:r>
-        <w:t>Id)</w:t>
+        <w:t>CREATE TABLE SolucoesIA (</w:t>
+      </w:r>
+    </w:p>
+    <w:p>
+      <w:r>
+        <w:t xml:space="preserve">    Id INT IDENTITY(1,1) PRIMARY KEY,</w:t>
+      </w:r>
+    </w:p>
+    <w:p>
+      <w:r>
+        <w:t xml:space="preserve">    ChamadoId INT,</w:t>
+      </w:r>
+    </w:p>
+    <w:p>
+      <w:r>
+        <w:t xml:space="preserve">    Sugestao NVARCHAR(MAX),</w:t>
+      </w:r>
+    </w:p>
+    <w:p>
+      <w:r>
+        <w:t xml:space="preserve">    DataSugestao DATETIME DEFAULT GETDATE(),</w:t>
+      </w:r>
+    </w:p>
+    <w:p>
+      <w:r>
+        <w:t xml:space="preserve">    IAResponsavel NVARCHAR(100),</w:t>
+      </w:r>
+    </w:p>
+    <w:p>
+      <w:r>
+        <w:t xml:space="preserve">    FOREIGN KEY (ChamadoId) REFERENCES Chamados(Id)</w:t>
       </w:r>
     </w:p>
     <w:p>
@@ -12219,44 +11534,12 @@
     </w:p>
     <w:p>
       <w:r>
-        <w:t xml:space="preserve">INSERT INTO </w:t>
-      </w:r>
-      <w:proofErr w:type="spellStart"/>
-      <w:r>
-        <w:t>Usuarios</w:t>
-      </w:r>
-      <w:proofErr w:type="spellEnd"/>
-      <w:r>
-        <w:t xml:space="preserve"> (Nome, Email, </w:t>
-      </w:r>
-      <w:proofErr w:type="spellStart"/>
-      <w:r>
-        <w:t>SenhaHash</w:t>
-      </w:r>
-      <w:proofErr w:type="spellEnd"/>
-      <w:r>
-        <w:t xml:space="preserve">, </w:t>
-      </w:r>
-      <w:proofErr w:type="spellStart"/>
-      <w:r>
-        <w:t>TipoUsuario</w:t>
-      </w:r>
-      <w:proofErr w:type="spellEnd"/>
-      <w:r>
-        <w:t>) VALUES</w:t>
-      </w:r>
-    </w:p>
-    <w:p>
-      <w:r>
-        <w:t>('João Silva', 'joao@email.com', '123456', '</w:t>
-      </w:r>
-      <w:proofErr w:type="spellStart"/>
-      <w:r>
-        <w:t>UsuarioComum</w:t>
-      </w:r>
-      <w:proofErr w:type="spellEnd"/>
-      <w:r>
-        <w:t>'),</w:t>
+        <w:t>INSERT INTO Usuarios (Nome, Email, SenhaHash, TipoUsuario) VALUES</w:t>
+      </w:r>
+    </w:p>
+    <w:p>
+      <w:r>
+        <w:t>('João Silva', 'joao@email.com', '123456', 'UsuarioComum'),</w:t>
       </w:r>
     </w:p>
     <w:p>
@@ -12292,23 +11575,7 @@
     </w:p>
     <w:p>
       <w:r>
-        <w:t xml:space="preserve">INSERT INTO Chamados (Titulo, </w:t>
-      </w:r>
-      <w:proofErr w:type="spellStart"/>
-      <w:r>
-        <w:t>Descricao</w:t>
-      </w:r>
-      <w:proofErr w:type="spellEnd"/>
-      <w:r>
-        <w:t xml:space="preserve">, Status, </w:t>
-      </w:r>
-      <w:proofErr w:type="spellStart"/>
-      <w:r>
-        <w:t>UsuarioId</w:t>
-      </w:r>
-      <w:proofErr w:type="spellEnd"/>
-      <w:r>
-        <w:t>) VALUES</w:t>
+        <w:t>INSERT INTO Chamados (Titulo, Descricao, Status, UsuarioId) VALUES</w:t>
       </w:r>
     </w:p>
     <w:p>
@@ -12340,39 +11607,7 @@
     </w:p>
     <w:p>
       <w:r>
-        <w:t xml:space="preserve">INSERT INTO </w:t>
-      </w:r>
-      <w:proofErr w:type="spellStart"/>
-      <w:r>
-        <w:t>SolucoesIA</w:t>
-      </w:r>
-      <w:proofErr w:type="spellEnd"/>
-      <w:r>
-        <w:t xml:space="preserve"> (</w:t>
-      </w:r>
-      <w:proofErr w:type="spellStart"/>
-      <w:r>
-        <w:t>ChamadoId</w:t>
-      </w:r>
-      <w:proofErr w:type="spellEnd"/>
-      <w:r>
-        <w:t xml:space="preserve">, </w:t>
-      </w:r>
-      <w:proofErr w:type="spellStart"/>
-      <w:r>
-        <w:t>Sugestao</w:t>
-      </w:r>
-      <w:proofErr w:type="spellEnd"/>
-      <w:r>
-        <w:t xml:space="preserve">, </w:t>
-      </w:r>
-      <w:proofErr w:type="spellStart"/>
-      <w:r>
-        <w:t>IAResponsavel</w:t>
-      </w:r>
-      <w:proofErr w:type="spellEnd"/>
-      <w:r>
-        <w:t>) VALUES</w:t>
+        <w:t>INSERT INTO SolucoesIA (ChamadoId, Sugestao, IAResponsavel) VALUES</w:t>
       </w:r>
     </w:p>
     <w:p>
@@ -12794,7 +12029,6 @@
       <w:r>
         <w:t xml:space="preserve">O sistema </w:t>
       </w:r>
-      <w:proofErr w:type="spellStart"/>
       <w:r>
         <w:rPr>
           <w:b/>
@@ -12802,7 +12036,6 @@
         </w:rPr>
         <w:t>UpDesk</w:t>
       </w:r>
-      <w:proofErr w:type="spellEnd"/>
       <w:r>
         <w:t xml:space="preserve"> utiliza </w:t>
       </w:r>
@@ -12841,23 +12074,7 @@
           <w:b/>
           <w:bCs/>
         </w:rPr>
-        <w:t xml:space="preserve">Russell &amp; </w:t>
-      </w:r>
-      <w:proofErr w:type="spellStart"/>
-      <w:r>
-        <w:rPr>
-          <w:b/>
-          <w:bCs/>
-        </w:rPr>
-        <w:t>Norvig</w:t>
-      </w:r>
-      <w:proofErr w:type="spellEnd"/>
-      <w:r>
-        <w:rPr>
-          <w:b/>
-          <w:bCs/>
-        </w:rPr>
-        <w:t>, 2020</w:t>
+        <w:t>Russell &amp; Norvig, 2020</w:t>
       </w:r>
       <w:r>
         <w:t>).</w:t>
@@ -12916,88 +12133,22 @@
       <w:r>
         <w:t xml:space="preserve">: Técnicas como </w:t>
       </w:r>
-      <w:proofErr w:type="spellStart"/>
-      <w:r>
-        <w:rPr>
-          <w:b/>
-          <w:bCs/>
-        </w:rPr>
-        <w:t>Naive</w:t>
-      </w:r>
-      <w:proofErr w:type="spellEnd"/>
-      <w:r>
-        <w:rPr>
-          <w:b/>
-          <w:bCs/>
-        </w:rPr>
-        <w:t xml:space="preserve"> </w:t>
-      </w:r>
-      <w:proofErr w:type="spellStart"/>
-      <w:r>
-        <w:rPr>
-          <w:b/>
-          <w:bCs/>
-        </w:rPr>
-        <w:t>Bayes</w:t>
-      </w:r>
-      <w:proofErr w:type="spellEnd"/>
-      <w:r>
-        <w:rPr>
-          <w:b/>
-          <w:bCs/>
-        </w:rPr>
-        <w:t>, SVM e redes neurais</w:t>
+      <w:r>
+        <w:rPr>
+          <w:b/>
+          <w:bCs/>
+        </w:rPr>
+        <w:t>Naive Bayes, SVM e redes neurais</w:t>
       </w:r>
       <w:r>
         <w:t xml:space="preserve"> devem ser treinadas com dados rotulados, refinando a acurácia com suporte dos analistas (</w:t>
       </w:r>
-      <w:proofErr w:type="spellStart"/>
-      <w:r>
-        <w:rPr>
-          <w:b/>
-          <w:bCs/>
-        </w:rPr>
-        <w:t>Goodfellow</w:t>
-      </w:r>
-      <w:proofErr w:type="spellEnd"/>
-      <w:r>
-        <w:rPr>
-          <w:b/>
-          <w:bCs/>
-        </w:rPr>
-        <w:t xml:space="preserve">, </w:t>
-      </w:r>
-      <w:proofErr w:type="spellStart"/>
-      <w:r>
-        <w:rPr>
-          <w:b/>
-          <w:bCs/>
-        </w:rPr>
-        <w:t>Bengio</w:t>
-      </w:r>
-      <w:proofErr w:type="spellEnd"/>
-      <w:r>
-        <w:rPr>
-          <w:b/>
-          <w:bCs/>
-        </w:rPr>
-        <w:t xml:space="preserve"> &amp; </w:t>
-      </w:r>
-      <w:proofErr w:type="spellStart"/>
-      <w:r>
-        <w:rPr>
-          <w:b/>
-          <w:bCs/>
-        </w:rPr>
-        <w:t>Courville</w:t>
-      </w:r>
-      <w:proofErr w:type="spellEnd"/>
-      <w:r>
-        <w:rPr>
-          <w:b/>
-          <w:bCs/>
-        </w:rPr>
-        <w:t>, 2016</w:t>
+      <w:r>
+        <w:rPr>
+          <w:b/>
+          <w:bCs/>
+        </w:rPr>
+        <w:t>Goodfellow, Bengio &amp; Courville, 2016</w:t>
       </w:r>
       <w:r>
         <w:t>).</w:t>
@@ -13091,14 +12242,9 @@
       </w:pPr>
       <w:bookmarkStart w:id="30" w:name="_Toc198960146"/>
       <w:r>
-        <w:t xml:space="preserve">Manual do Usuário – Sistema </w:t>
-      </w:r>
-      <w:proofErr w:type="spellStart"/>
-      <w:r>
-        <w:t>UpDesk</w:t>
+        <w:t>Manual do Usuário – Sistema UpDesk</w:t>
       </w:r>
       <w:bookmarkEnd w:id="30"/>
-      <w:proofErr w:type="spellEnd"/>
       <w:r>
         <w:t xml:space="preserve"> </w:t>
       </w:r>
@@ -13128,23 +12274,7 @@
           <w:rFonts w:cs="Arial"/>
           <w:szCs w:val="24"/>
         </w:rPr>
-        <w:t xml:space="preserve">Este manual tem como objetivo orientar o usuário quanto à utilização do sistema </w:t>
-      </w:r>
-      <w:proofErr w:type="spellStart"/>
-      <w:r>
-        <w:rPr>
-          <w:rFonts w:cs="Arial"/>
-          <w:szCs w:val="24"/>
-        </w:rPr>
-        <w:t>UpDesk</w:t>
-      </w:r>
-      <w:proofErr w:type="spellEnd"/>
-      <w:r>
-        <w:rPr>
-          <w:rFonts w:cs="Arial"/>
-          <w:szCs w:val="24"/>
-        </w:rPr>
-        <w:t>, com base no protótipo de telas desenvolvido. O sistema foi projetado para ser intuitivo, com foco em facilitar a experiência do usuário final.</w:t>
+        <w:t>Este manual tem como objetivo orientar o usuário quanto à utilização do sistema UpDesk, com base no protótipo de telas desenvolvido. O sistema foi projetado para ser intuitivo, com foco em facilitar a experiência do usuário final.</w:t>
       </w:r>
     </w:p>
     <w:p>
@@ -13385,21 +12515,9 @@
           <w:sz w:val="20"/>
           <w:szCs w:val="20"/>
         </w:rPr>
-        <w:t xml:space="preserve">: Tela de Login - </w:t>
-      </w:r>
-      <w:proofErr w:type="spellStart"/>
-      <w:r>
-        <w:rPr>
-          <w:i w:val="0"/>
-          <w:iCs w:val="0"/>
-          <w:color w:val="0D0D0D" w:themeColor="text1" w:themeTint="F2"/>
-          <w:sz w:val="20"/>
-          <w:szCs w:val="20"/>
-        </w:rPr>
-        <w:t>upDesk</w:t>
+        <w:t>: Tela de Login - upDesk</w:t>
       </w:r>
       <w:bookmarkEnd w:id="33"/>
-      <w:proofErr w:type="spellEnd"/>
     </w:p>
     <w:p>
       <w:pPr>
@@ -14000,30 +13118,14 @@
           <w:b/>
           <w:bCs w:val="0"/>
         </w:rPr>
-        <w:t xml:space="preserve">4. Chat </w:t>
-      </w:r>
-      <w:proofErr w:type="spellStart"/>
+        <w:t>4. Chat Bot Home</w:t>
+      </w:r>
+      <w:bookmarkEnd w:id="36"/>
       <w:r>
         <w:rPr>
           <w:b/>
           <w:bCs w:val="0"/>
         </w:rPr>
-        <w:t>Bot</w:t>
-      </w:r>
-      <w:proofErr w:type="spellEnd"/>
-      <w:r>
-        <w:rPr>
-          <w:b/>
-          <w:bCs w:val="0"/>
-        </w:rPr>
-        <w:t xml:space="preserve"> Home</w:t>
-      </w:r>
-      <w:bookmarkEnd w:id="36"/>
-      <w:r>
-        <w:rPr>
-          <w:b/>
-          <w:bCs w:val="0"/>
-        </w:rPr>
         <w:t xml:space="preserve"> </w:t>
       </w:r>
     </w:p>
@@ -14032,23 +13134,7 @@
         <w:ind w:firstLine="708"/>
       </w:pPr>
       <w:r>
-        <w:t xml:space="preserve">A tela de Chat </w:t>
-      </w:r>
-      <w:proofErr w:type="spellStart"/>
-      <w:r>
-        <w:t>Bot</w:t>
-      </w:r>
-      <w:proofErr w:type="spellEnd"/>
-      <w:r>
-        <w:t xml:space="preserve"> do </w:t>
-      </w:r>
-      <w:proofErr w:type="spellStart"/>
-      <w:r>
-        <w:t>UpDesk</w:t>
-      </w:r>
-      <w:proofErr w:type="spellEnd"/>
-      <w:r>
-        <w:t xml:space="preserve"> permite que os usuários interajam com um assistente virtual para suporte rápido e eficiente.</w:t>
+        <w:t>A tela de Chat Bot do UpDesk permite que os usuários interajam com um assistente virtual para suporte rápido e eficiente.</w:t>
       </w:r>
     </w:p>
     <w:p>
@@ -14097,23 +13183,7 @@
           <w:rFonts w:cs="Arial"/>
           <w:szCs w:val="24"/>
         </w:rPr>
-        <w:t xml:space="preserve">: O usuário pode conversar com o </w:t>
-      </w:r>
-      <w:proofErr w:type="spellStart"/>
-      <w:r>
-        <w:rPr>
-          <w:rFonts w:cs="Arial"/>
-          <w:szCs w:val="24"/>
-        </w:rPr>
-        <w:t>chatbot</w:t>
-      </w:r>
-      <w:proofErr w:type="spellEnd"/>
-      <w:r>
-        <w:rPr>
-          <w:rFonts w:cs="Arial"/>
-          <w:szCs w:val="24"/>
-        </w:rPr>
-        <w:t xml:space="preserve"> para obter ajuda.</w:t>
+        <w:t>: O usuário pode conversar com o chatbot para obter ajuda.</w:t>
       </w:r>
     </w:p>
     <w:p>
@@ -14143,23 +13213,7 @@
           <w:rFonts w:cs="Arial"/>
           <w:szCs w:val="24"/>
         </w:rPr>
-        <w:t xml:space="preserve">: O </w:t>
-      </w:r>
-      <w:proofErr w:type="spellStart"/>
-      <w:r>
-        <w:rPr>
-          <w:rFonts w:cs="Arial"/>
-          <w:szCs w:val="24"/>
-        </w:rPr>
-        <w:t>bot</w:t>
-      </w:r>
-      <w:proofErr w:type="spellEnd"/>
-      <w:r>
-        <w:rPr>
-          <w:rFonts w:cs="Arial"/>
-          <w:szCs w:val="24"/>
-        </w:rPr>
-        <w:t xml:space="preserve"> pode sugerir a criação de um chamado com base na conversa.</w:t>
+        <w:t>: O bot pode sugerir a criação de um chamado com base na conversa.</w:t>
       </w:r>
     </w:p>
     <w:p>
@@ -14315,29 +13369,7 @@
           <w:sz w:val="20"/>
           <w:szCs w:val="20"/>
         </w:rPr>
-        <w:t xml:space="preserve">: </w:t>
-      </w:r>
-      <w:proofErr w:type="spellStart"/>
-      <w:r>
-        <w:rPr>
-          <w:i w:val="0"/>
-          <w:iCs w:val="0"/>
-          <w:color w:val="0D0D0D" w:themeColor="text1" w:themeTint="F2"/>
-          <w:sz w:val="20"/>
-          <w:szCs w:val="20"/>
-        </w:rPr>
-        <w:t>ChatBot</w:t>
-      </w:r>
-      <w:proofErr w:type="spellEnd"/>
-      <w:r>
-        <w:rPr>
-          <w:i w:val="0"/>
-          <w:iCs w:val="0"/>
-          <w:color w:val="0D0D0D" w:themeColor="text1" w:themeTint="F2"/>
-          <w:sz w:val="20"/>
-          <w:szCs w:val="20"/>
-        </w:rPr>
-        <w:t xml:space="preserve"> - Home</w:t>
+        <w:t>: ChatBot - Home</w:t>
       </w:r>
       <w:bookmarkEnd w:id="37"/>
     </w:p>
@@ -14530,23 +13562,7 @@
           <w:rFonts w:cs="Arial"/>
           <w:szCs w:val="24"/>
         </w:rPr>
-        <w:t xml:space="preserve"> Essa tela exibe as informações do perfil do usuário no sistema </w:t>
-      </w:r>
-      <w:proofErr w:type="spellStart"/>
-      <w:r>
-        <w:rPr>
-          <w:rFonts w:cs="Arial"/>
-          <w:szCs w:val="24"/>
-        </w:rPr>
-        <w:t>UpDesk</w:t>
-      </w:r>
-      <w:proofErr w:type="spellEnd"/>
-      <w:r>
-        <w:rPr>
-          <w:rFonts w:cs="Arial"/>
-          <w:szCs w:val="24"/>
-        </w:rPr>
-        <w:t>, permitindo visualizar seus dados pessoais e seu nível de acesso no sistema.</w:t>
+        <w:t xml:space="preserve"> Essa tela exibe as informações do perfil do usuário no sistema UpDesk, permitindo visualizar seus dados pessoais e seu nível de acesso no sistema.</w:t>
       </w:r>
     </w:p>
     <w:p>
@@ -14705,23 +13721,7 @@
           <w:rFonts w:cs="Arial"/>
           <w:szCs w:val="24"/>
         </w:rPr>
-        <w:t xml:space="preserve">Navegação: Acesso ao menu superior com opções como Home, </w:t>
-      </w:r>
-      <w:proofErr w:type="gramStart"/>
-      <w:r>
-        <w:rPr>
-          <w:rFonts w:cs="Arial"/>
-          <w:szCs w:val="24"/>
-        </w:rPr>
-        <w:t>Abrir</w:t>
-      </w:r>
-      <w:proofErr w:type="gramEnd"/>
-      <w:r>
-        <w:rPr>
-          <w:rFonts w:cs="Arial"/>
-          <w:szCs w:val="24"/>
-        </w:rPr>
-        <w:t xml:space="preserve"> chamado, Ver chamados e Nome do Usuário.</w:t>
+        <w:t>Navegação: Acesso ao menu superior com opções como Home, Abrir chamado, Ver chamados e Nome do Usuário.</w:t>
       </w:r>
     </w:p>
     <w:p>
@@ -15987,7 +14987,7 @@
       </w:pPr>
       <w:bookmarkStart w:id="44" w:name="_Toc198960154"/>
       <w:r>
-        <w:t>8.</w:t>
+        <w:t xml:space="preserve"> </w:t>
       </w:r>
       <w:r>
         <w:t xml:space="preserve"> Tela de Chamado Resolvido</w:t>
@@ -16015,7 +15015,21 @@
           <w:rFonts w:cs="Arial"/>
           <w:szCs w:val="24"/>
         </w:rPr>
-        <w:t xml:space="preserve"> Essa tela informa ao usuário que o chamado foi solucionado com sucesso pela inteligência artificial UPDESK e oferece opções para navegar no sistema.</w:t>
+        <w:t xml:space="preserve"> Essa tela informa ao usuário que o chamado foi solucionado com sucesso pela intelig</w:t>
+      </w:r>
+      <w:r>
+        <w:rPr>
+          <w:rFonts w:cs="Arial"/>
+          <w:szCs w:val="24"/>
+        </w:rPr>
+        <w:t>ência</w:t>
+      </w:r>
+      <w:r>
+        <w:rPr>
+          <w:rFonts w:cs="Arial"/>
+          <w:szCs w:val="24"/>
+        </w:rPr>
+        <w:t xml:space="preserve"> artificial UPDESK e oferece opções para navegar no sistema.</w:t>
       </w:r>
     </w:p>
     <w:p>
@@ -16977,10 +15991,393 @@
     </w:p>
     <w:p>
       <w:pPr>
+        <w:ind w:firstLine="0"/>
+        <w:rPr>
+          <w:rFonts w:cs="Arial"/>
+          <w:szCs w:val="24"/>
+        </w:rPr>
+      </w:pPr>
+    </w:p>
+    <w:p>
+      <w:pPr>
+        <w:ind w:firstLine="0"/>
+        <w:rPr>
+          <w:rFonts w:cs="Arial"/>
+          <w:szCs w:val="24"/>
+        </w:rPr>
+      </w:pPr>
+    </w:p>
+    <w:p>
+      <w:pPr>
         <w:pStyle w:val="Ttulo3"/>
       </w:pPr>
+      <w:r>
+        <w:lastRenderedPageBreak/>
+        <w:t>Monitoramento de usuários</w:t>
+      </w:r>
+    </w:p>
+    <w:p>
+      <w:pPr>
+        <w:ind w:firstLine="0"/>
+        <w:rPr>
+          <w:rFonts w:cs="Arial"/>
+          <w:szCs w:val="24"/>
+        </w:rPr>
+      </w:pPr>
+      <w:r>
+        <w:rPr>
+          <w:rFonts w:cs="Arial"/>
+          <w:b/>
+          <w:bCs/>
+          <w:szCs w:val="24"/>
+        </w:rPr>
+        <w:t xml:space="preserve">Descrição: </w:t>
+      </w:r>
+      <w:r>
+        <w:rPr>
+          <w:rFonts w:cs="Arial"/>
+          <w:szCs w:val="24"/>
+        </w:rPr>
+        <w:t>Permite visualizar os usuários do sistem</w:t>
+      </w:r>
+      <w:r>
+        <w:rPr>
+          <w:rFonts w:cs="Arial"/>
+          <w:szCs w:val="24"/>
+        </w:rPr>
+        <w:t>a.</w:t>
+      </w:r>
+    </w:p>
+    <w:p>
+      <w:pPr>
+        <w:ind w:firstLine="0"/>
+        <w:rPr>
+          <w:rFonts w:cs="Arial"/>
+          <w:b/>
+          <w:bCs/>
+          <w:szCs w:val="24"/>
+        </w:rPr>
+      </w:pPr>
+      <w:r>
+        <w:rPr>
+          <w:rFonts w:cs="Arial"/>
+          <w:b/>
+          <w:bCs/>
+          <w:szCs w:val="24"/>
+        </w:rPr>
+        <w:t>Funcionalidades principais:</w:t>
+      </w:r>
+    </w:p>
+    <w:p>
+      <w:pPr>
+        <w:ind w:firstLine="0"/>
+        <w:rPr>
+          <w:rFonts w:cs="Arial"/>
+          <w:szCs w:val="24"/>
+        </w:rPr>
+      </w:pPr>
+      <w:r>
+        <w:rPr>
+          <w:rFonts w:cs="Arial"/>
+          <w:b/>
+          <w:bCs/>
+          <w:szCs w:val="24"/>
+        </w:rPr>
+        <w:tab/>
+        <w:t xml:space="preserve">Buscar usuários: </w:t>
+      </w:r>
+      <w:r>
+        <w:rPr>
+          <w:rFonts w:cs="Arial"/>
+          <w:szCs w:val="24"/>
+        </w:rPr>
+        <w:t>Filtra os usuários exibidos de acordo com as informações inseridas no campo de busca</w:t>
+      </w:r>
+    </w:p>
+    <w:p>
+      <w:pPr>
+        <w:ind w:firstLine="0"/>
+        <w:rPr>
+          <w:rFonts w:cs="Arial"/>
+          <w:szCs w:val="24"/>
+        </w:rPr>
+      </w:pPr>
+      <w:r>
+        <w:rPr>
+          <w:rFonts w:cs="Arial"/>
+          <w:szCs w:val="24"/>
+        </w:rPr>
+        <w:tab/>
+      </w:r>
+      <w:r>
+        <w:rPr>
+          <w:rFonts w:cs="Arial"/>
+          <w:b/>
+          <w:bCs/>
+          <w:szCs w:val="24"/>
+        </w:rPr>
+        <w:t xml:space="preserve">Cadastrar usuário: </w:t>
+      </w:r>
+      <w:r>
+        <w:rPr>
+          <w:rFonts w:cs="Arial"/>
+          <w:szCs w:val="24"/>
+        </w:rPr>
+        <w:t>Cadastra um novo usuário, solicitando as informações necessárias.</w:t>
+      </w:r>
+    </w:p>
+    <w:p>
+      <w:pPr>
+        <w:ind w:firstLine="0"/>
+        <w:rPr>
+          <w:rFonts w:cs="Arial"/>
+          <w:szCs w:val="24"/>
+        </w:rPr>
+      </w:pPr>
+      <w:r>
+        <w:rPr>
+          <w:rFonts w:cs="Arial"/>
+          <w:szCs w:val="24"/>
+        </w:rPr>
+        <w:tab/>
+      </w:r>
+      <w:r>
+        <w:rPr>
+          <w:rFonts w:cs="Arial"/>
+          <w:b/>
+          <w:bCs/>
+          <w:szCs w:val="24"/>
+        </w:rPr>
+        <w:t>Editar usuário</w:t>
+      </w:r>
+      <w:r>
+        <w:rPr>
+          <w:rFonts w:cs="Arial"/>
+          <w:szCs w:val="24"/>
+        </w:rPr>
+        <w:t>: Permite alterar informações salvas referente ao usuário.</w:t>
+      </w:r>
+    </w:p>
+    <w:p>
+      <w:pPr>
+        <w:ind w:firstLine="0"/>
+        <w:rPr>
+          <w:rFonts w:cs="Arial"/>
+          <w:szCs w:val="24"/>
+        </w:rPr>
+      </w:pPr>
+      <w:r>
+        <w:rPr>
+          <w:rFonts w:cs="Arial"/>
+          <w:szCs w:val="24"/>
+        </w:rPr>
+        <w:tab/>
+      </w:r>
+      <w:r>
+        <w:rPr>
+          <w:rFonts w:cs="Arial"/>
+          <w:b/>
+          <w:bCs/>
+          <w:szCs w:val="24"/>
+        </w:rPr>
+        <w:t xml:space="preserve">Inativar usuário: </w:t>
+      </w:r>
+      <w:r>
+        <w:rPr>
+          <w:rFonts w:cs="Arial"/>
+          <w:szCs w:val="24"/>
+        </w:rPr>
+        <w:t>Inativa o usuário, o impossibilitando a acessar o sistema. Por segurança, é solicitado a senha de acesso do administrador para validar a ação.</w:t>
+      </w:r>
+    </w:p>
+    <w:p>
+      <w:pPr>
+        <w:ind w:firstLine="0"/>
+        <w:jc w:val="center"/>
+        <w:rPr>
+          <w:rFonts w:cs="Arial"/>
+          <w:szCs w:val="24"/>
+        </w:rPr>
+      </w:pPr>
+      <w:r>
+        <w:rPr>
+          <w:color w:val="0D0D0D" w:themeColor="text1" w:themeTint="F2"/>
+          <w:sz w:val="20"/>
+          <w:szCs w:val="20"/>
+        </w:rPr>
+        <w:t xml:space="preserve">Figura </w:t>
+      </w:r>
+      <w:r>
+        <w:rPr>
+          <w:i/>
+          <w:iCs/>
+          <w:color w:val="0D0D0D" w:themeColor="text1" w:themeTint="F2"/>
+          <w:sz w:val="20"/>
+          <w:szCs w:val="20"/>
+        </w:rPr>
+        <w:t>1</w:t>
+      </w:r>
+      <w:r>
+        <w:rPr>
+          <w:i/>
+          <w:iCs/>
+          <w:color w:val="0D0D0D" w:themeColor="text1" w:themeTint="F2"/>
+          <w:sz w:val="20"/>
+          <w:szCs w:val="20"/>
+        </w:rPr>
+        <w:t>2</w:t>
+      </w:r>
+      <w:r>
+        <w:rPr>
+          <w:i/>
+          <w:iCs/>
+          <w:color w:val="0D0D0D" w:themeColor="text1" w:themeTint="F2"/>
+          <w:sz w:val="20"/>
+          <w:szCs w:val="20"/>
+        </w:rPr>
+        <w:t xml:space="preserve"> Monitoramento de usuários</w:t>
+      </w:r>
+    </w:p>
+    <w:p>
+      <w:pPr>
+        <w:ind w:firstLine="0"/>
+        <w:rPr>
+          <w:rFonts w:cs="Arial"/>
+          <w:szCs w:val="24"/>
+        </w:rPr>
+      </w:pPr>
+      <w:r>
+        <w:rPr>
+          <w:noProof/>
+        </w:rPr>
+        <w:drawing>
+          <wp:inline distT="0" distB="0" distL="0" distR="0" wp14:anchorId="1A6E31D3" wp14:editId="7E3A6DEB">
+            <wp:extent cx="5760085" cy="4081145"/>
+            <wp:effectExtent l="0" t="0" r="0" b="0"/>
+            <wp:docPr id="1" name="Imagem 1"/>
+            <wp:cNvGraphicFramePr>
+              <a:graphicFrameLocks xmlns:a="http://schemas.openxmlformats.org/drawingml/2006/main" noChangeAspect="1"/>
+            </wp:cNvGraphicFramePr>
+            <a:graphic xmlns:a="http://schemas.openxmlformats.org/drawingml/2006/main">
+              <a:graphicData uri="http://schemas.openxmlformats.org/drawingml/2006/picture">
+                <pic:pic xmlns:pic="http://schemas.openxmlformats.org/drawingml/2006/picture">
+                  <pic:nvPicPr>
+                    <pic:cNvPr id="1" name=""/>
+                    <pic:cNvPicPr/>
+                  </pic:nvPicPr>
+                  <pic:blipFill>
+                    <a:blip r:embed="rId26"/>
+                    <a:stretch>
+                      <a:fillRect/>
+                    </a:stretch>
+                  </pic:blipFill>
+                  <pic:spPr>
+                    <a:xfrm>
+                      <a:off x="0" y="0"/>
+                      <a:ext cx="5760085" cy="4081145"/>
+                    </a:xfrm>
+                    <a:prstGeom prst="rect">
+                      <a:avLst/>
+                    </a:prstGeom>
+                  </pic:spPr>
+                </pic:pic>
+              </a:graphicData>
+            </a:graphic>
+          </wp:inline>
+        </w:drawing>
+      </w:r>
+    </w:p>
+    <w:p>
+      <w:pPr>
+        <w:ind w:firstLine="0"/>
+        <w:jc w:val="center"/>
+        <w:rPr>
+          <w:rFonts w:cs="Arial"/>
+          <w:szCs w:val="24"/>
+        </w:rPr>
+      </w:pPr>
+      <w:r>
+        <w:rPr>
+          <w:color w:val="0D0D0D" w:themeColor="text1" w:themeTint="F2"/>
+          <w:sz w:val="20"/>
+          <w:szCs w:val="20"/>
+        </w:rPr>
+        <w:t>F</w:t>
+      </w:r>
+      <w:r>
+        <w:rPr>
+          <w:color w:val="0D0D0D" w:themeColor="text1" w:themeTint="F2"/>
+          <w:sz w:val="20"/>
+          <w:szCs w:val="20"/>
+        </w:rPr>
+        <w:t>onte</w:t>
+      </w:r>
+      <w:r>
+        <w:rPr>
+          <w:color w:val="0D0D0D" w:themeColor="text1" w:themeTint="F2"/>
+          <w:sz w:val="20"/>
+          <w:szCs w:val="20"/>
+        </w:rPr>
+        <w:t xml:space="preserve"> </w:t>
+      </w:r>
+      <w:r>
+        <w:rPr>
+          <w:i/>
+          <w:iCs/>
+          <w:color w:val="0D0D0D" w:themeColor="text1" w:themeTint="F2"/>
+          <w:sz w:val="20"/>
+          <w:szCs w:val="20"/>
+        </w:rPr>
+        <w:t>1</w:t>
+      </w:r>
+      <w:r>
+        <w:rPr>
+          <w:i/>
+          <w:iCs/>
+          <w:color w:val="0D0D0D" w:themeColor="text1" w:themeTint="F2"/>
+          <w:sz w:val="20"/>
+          <w:szCs w:val="20"/>
+        </w:rPr>
+        <w:t>2</w:t>
+      </w:r>
+      <w:r>
+        <w:rPr>
+          <w:i/>
+          <w:iCs/>
+          <w:color w:val="0D0D0D" w:themeColor="text1" w:themeTint="F2"/>
+          <w:sz w:val="20"/>
+          <w:szCs w:val="20"/>
+        </w:rPr>
+        <w:t xml:space="preserve"> </w:t>
+      </w:r>
+      <w:r>
+        <w:rPr>
+          <w:i/>
+          <w:iCs/>
+          <w:color w:val="0D0D0D" w:themeColor="text1" w:themeTint="F2"/>
+          <w:sz w:val="20"/>
+          <w:szCs w:val="20"/>
+        </w:rPr>
+        <w:t>Ela</w:t>
+      </w:r>
+      <w:r>
+        <w:rPr>
+          <w:i/>
+          <w:iCs/>
+          <w:color w:val="0D0D0D" w:themeColor="text1" w:themeTint="F2"/>
+          <w:sz w:val="20"/>
+          <w:szCs w:val="20"/>
+        </w:rPr>
+        <w:t>borado pelo autor</w:t>
+      </w:r>
+    </w:p>
+    <w:p>
+      <w:pPr>
+        <w:pStyle w:val="Ttulo3"/>
+      </w:pPr>
       <w:bookmarkStart w:id="48" w:name="_Toc198960156"/>
       <w:r>
+        <w:lastRenderedPageBreak/>
         <w:t>Consultar Chamados</w:t>
       </w:r>
       <w:bookmarkEnd w:id="48"/>
@@ -17025,7 +16422,7 @@
         <w:pStyle w:val="PargrafodaLista"/>
         <w:numPr>
           <w:ilvl w:val="0"/>
-          <w:numId w:val="32"/>
+          <w:numId w:val="34"/>
         </w:numPr>
         <w:rPr>
           <w:rFonts w:cs="Arial"/>
@@ -17037,7 +16434,6 @@
           <w:rFonts w:cs="Arial"/>
           <w:szCs w:val="24"/>
         </w:rPr>
-        <w:lastRenderedPageBreak/>
         <w:t>Visualizar detalhes.</w:t>
       </w:r>
     </w:p>
@@ -17046,7 +16442,7 @@
         <w:pStyle w:val="PargrafodaLista"/>
         <w:numPr>
           <w:ilvl w:val="0"/>
-          <w:numId w:val="32"/>
+          <w:numId w:val="34"/>
         </w:numPr>
         <w:rPr>
           <w:rFonts w:cs="Arial"/>
@@ -17066,7 +16462,7 @@
         <w:pStyle w:val="PargrafodaLista"/>
         <w:numPr>
           <w:ilvl w:val="0"/>
-          <w:numId w:val="32"/>
+          <w:numId w:val="34"/>
         </w:numPr>
         <w:rPr>
           <w:rFonts w:cs="Arial"/>
@@ -17086,7 +16482,7 @@
         <w:pStyle w:val="PargrafodaLista"/>
         <w:numPr>
           <w:ilvl w:val="0"/>
-          <w:numId w:val="32"/>
+          <w:numId w:val="34"/>
         </w:numPr>
         <w:rPr>
           <w:rFonts w:cs="Arial"/>
@@ -17106,7 +16502,7 @@
         <w:pStyle w:val="PargrafodaLista"/>
         <w:numPr>
           <w:ilvl w:val="0"/>
-          <w:numId w:val="32"/>
+          <w:numId w:val="34"/>
         </w:numPr>
         <w:rPr>
           <w:rFonts w:cs="Arial"/>
@@ -17128,8 +16524,6 @@
         <w:ind w:firstLine="0"/>
         <w:jc w:val="center"/>
         <w:rPr>
-          <w:i w:val="0"/>
-          <w:iCs w:val="0"/>
           <w:color w:val="0D0D0D" w:themeColor="text1" w:themeTint="F2"/>
           <w:sz w:val="20"/>
           <w:szCs w:val="20"/>
@@ -17138,8 +16532,6 @@
       <w:bookmarkStart w:id="49" w:name="_Toc198958989"/>
       <w:r>
         <w:rPr>
-          <w:i w:val="0"/>
-          <w:iCs w:val="0"/>
           <w:color w:val="0D0D0D" w:themeColor="text1" w:themeTint="F2"/>
           <w:sz w:val="20"/>
           <w:szCs w:val="20"/>
@@ -17148,63 +16540,26 @@
       </w:r>
       <w:r>
         <w:rPr>
-          <w:i w:val="0"/>
-          <w:iCs w:val="0"/>
           <w:color w:val="0D0D0D" w:themeColor="text1" w:themeTint="F2"/>
           <w:sz w:val="20"/>
           <w:szCs w:val="20"/>
         </w:rPr>
-        <w:fldChar w:fldCharType="begin"/>
-      </w:r>
-      <w:r>
-        <w:rPr>
-          <w:i w:val="0"/>
-          <w:iCs w:val="0"/>
+        <w:t>1</w:t>
+      </w:r>
+      <w:r>
+        <w:rPr>
           <w:color w:val="0D0D0D" w:themeColor="text1" w:themeTint="F2"/>
           <w:sz w:val="20"/>
           <w:szCs w:val="20"/>
         </w:rPr>
-        <w:instrText xml:space="preserve"> SEQ Figura \* ARABIC </w:instrText>
-      </w:r>
-      <w:r>
-        <w:rPr>
-          <w:i w:val="0"/>
-          <w:iCs w:val="0"/>
+        <w:t>3</w:t>
+      </w:r>
+      <w:r>
+        <w:rPr>
           <w:color w:val="0D0D0D" w:themeColor="text1" w:themeTint="F2"/>
           <w:sz w:val="20"/>
           <w:szCs w:val="20"/>
         </w:rPr>
-        <w:fldChar w:fldCharType="separate"/>
-      </w:r>
-      <w:r>
-        <w:rPr>
-          <w:i w:val="0"/>
-          <w:iCs w:val="0"/>
-          <w:noProof/>
-          <w:color w:val="0D0D0D" w:themeColor="text1" w:themeTint="F2"/>
-          <w:sz w:val="20"/>
-          <w:szCs w:val="20"/>
-        </w:rPr>
-        <w:t>12</w:t>
-      </w:r>
-      <w:r>
-        <w:rPr>
-          <w:i w:val="0"/>
-          <w:iCs w:val="0"/>
-          <w:color w:val="0D0D0D" w:themeColor="text1" w:themeTint="F2"/>
-          <w:sz w:val="20"/>
-          <w:szCs w:val="20"/>
-        </w:rPr>
-        <w:fldChar w:fldCharType="end"/>
-      </w:r>
-      <w:r>
-        <w:rPr>
-          <w:i w:val="0"/>
-          <w:iCs w:val="0"/>
-          <w:color w:val="0D0D0D" w:themeColor="text1" w:themeTint="F2"/>
-          <w:sz w:val="20"/>
-          <w:szCs w:val="20"/>
-        </w:rPr>
         <w:t>: Histórico de chamados</w:t>
       </w:r>
       <w:bookmarkEnd w:id="49"/>
@@ -17217,15 +16572,13 @@
       </w:pPr>
       <w:r>
         <w:rPr>
-          <w:rFonts w:cs="Arial"/>
           <w:noProof/>
-          <w:szCs w:val="24"/>
         </w:rPr>
         <w:drawing>
-          <wp:inline distT="0" distB="0" distL="0" distR="0" wp14:anchorId="1F248A27" wp14:editId="704BFFD7">
+          <wp:inline distT="0" distB="0" distL="0" distR="0" wp14:anchorId="510A7957" wp14:editId="74CF834C">
             <wp:extent cx="5753100" cy="4095750"/>
             <wp:effectExtent l="0" t="0" r="0" b="0"/>
-            <wp:docPr id="3" name="Imagem 3"/>
+            <wp:docPr id="5" name="Imagem 5"/>
             <wp:cNvGraphicFramePr>
               <a:graphicFrameLocks xmlns:a="http://schemas.openxmlformats.org/drawingml/2006/main" noChangeAspect="1"/>
             </wp:cNvGraphicFramePr>
@@ -17239,7 +16592,7 @@
                     </pic:cNvPicPr>
                   </pic:nvPicPr>
                   <pic:blipFill>
-                    <a:blip r:embed="rId26" cstate="print">
+                    <a:blip r:embed="rId27" cstate="print">
                       <a:extLst>
                         <a:ext uri="{28A0092B-C50C-407E-A947-70E740481C1C}">
                           <a14:useLocalDpi xmlns:a14="http://schemas.microsoft.com/office/drawing/2010/main" val="0"/>
@@ -17277,87 +16630,485 @@
         <w:ind w:firstLine="0"/>
         <w:jc w:val="center"/>
         <w:rPr>
-          <w:rFonts w:cs="Arial"/>
-          <w:i w:val="0"/>
-          <w:iCs w:val="0"/>
-          <w:color w:val="0D0D0D" w:themeColor="text1" w:themeTint="F2"/>
-          <w:sz w:val="28"/>
-          <w:szCs w:val="28"/>
-        </w:rPr>
-      </w:pPr>
-      <w:r>
-        <w:rPr>
-          <w:i w:val="0"/>
-          <w:iCs w:val="0"/>
           <w:color w:val="0D0D0D" w:themeColor="text1" w:themeTint="F2"/>
           <w:sz w:val="20"/>
           <w:szCs w:val="20"/>
         </w:rPr>
-        <w:t xml:space="preserve">Fonte </w:t>
-      </w:r>
-      <w:r>
-        <w:rPr>
-          <w:i w:val="0"/>
-          <w:iCs w:val="0"/>
+      </w:pPr>
+      <w:r>
+        <w:rPr>
           <w:color w:val="0D0D0D" w:themeColor="text1" w:themeTint="F2"/>
           <w:sz w:val="20"/>
           <w:szCs w:val="20"/>
         </w:rPr>
-        <w:fldChar w:fldCharType="begin"/>
-      </w:r>
-      <w:r>
-        <w:rPr>
-          <w:i w:val="0"/>
-          <w:iCs w:val="0"/>
+        <w:t xml:space="preserve">Fonte </w:t>
+      </w:r>
+      <w:r>
+        <w:rPr>
           <w:color w:val="0D0D0D" w:themeColor="text1" w:themeTint="F2"/>
           <w:sz w:val="20"/>
           <w:szCs w:val="20"/>
         </w:rPr>
-        <w:instrText xml:space="preserve"> SEQ Fonte \* ARABIC </w:instrText>
-      </w:r>
-      <w:r>
-        <w:rPr>
-          <w:i w:val="0"/>
-          <w:iCs w:val="0"/>
+        <w:t>13</w:t>
+      </w:r>
+      <w:r>
+        <w:rPr>
           <w:color w:val="0D0D0D" w:themeColor="text1" w:themeTint="F2"/>
           <w:sz w:val="20"/>
           <w:szCs w:val="20"/>
         </w:rPr>
-        <w:fldChar w:fldCharType="separate"/>
-      </w:r>
-      <w:r>
-        <w:rPr>
-          <w:i w:val="0"/>
-          <w:iCs w:val="0"/>
-          <w:noProof/>
+        <w:t xml:space="preserve">: </w:t>
+      </w:r>
+      <w:r>
+        <w:rPr>
           <w:color w:val="0D0D0D" w:themeColor="text1" w:themeTint="F2"/>
           <w:sz w:val="20"/>
           <w:szCs w:val="20"/>
         </w:rPr>
-        <w:t>12</w:t>
-      </w:r>
-      <w:r>
-        <w:rPr>
-          <w:i w:val="0"/>
-          <w:iCs w:val="0"/>
+        <w:t>Elaborado</w:t>
+      </w:r>
+      <w:r>
+        <w:rPr>
           <w:color w:val="0D0D0D" w:themeColor="text1" w:themeTint="F2"/>
           <w:sz w:val="20"/>
           <w:szCs w:val="20"/>
         </w:rPr>
-        <w:fldChar w:fldCharType="end"/>
-      </w:r>
-      <w:r>
-        <w:rPr>
-          <w:i w:val="0"/>
-          <w:iCs w:val="0"/>
+        <w:t xml:space="preserve"> pelo autor</w:t>
+      </w:r>
+    </w:p>
+    <w:p/>
+    <w:p/>
+    <w:p/>
+    <w:p>
+      <w:pPr>
+        <w:pStyle w:val="Ttulo3"/>
+        <w:rPr>
+          <w:b/>
+          <w:bCs w:val="0"/>
+        </w:rPr>
+      </w:pPr>
+      <w:r>
+        <w:rPr>
+          <w:b/>
+          <w:bCs w:val="0"/>
+        </w:rPr>
+        <w:lastRenderedPageBreak/>
+        <w:t>Aprendizado da IA</w:t>
+      </w:r>
+    </w:p>
+    <w:p>
+      <w:pPr>
+        <w:ind w:left="142"/>
+      </w:pPr>
+      <w:r>
+        <w:rPr>
+          <w:b/>
+          <w:bCs/>
+        </w:rPr>
+        <w:t xml:space="preserve">Descrição: </w:t>
+      </w:r>
+      <w:r>
+        <w:t>O dispatcher irá validar as atitudes da IA, caso aprovado, a IA aprende que aquela abordagem fora correta e assim iniciar a triagem.</w:t>
+      </w:r>
+    </w:p>
+    <w:p>
+      <w:pPr>
+        <w:ind w:left="142"/>
+        <w:rPr>
+          <w:b/>
+          <w:bCs/>
+        </w:rPr>
+      </w:pPr>
+      <w:r>
+        <w:rPr>
+          <w:b/>
+          <w:bCs/>
+        </w:rPr>
+        <w:t xml:space="preserve">Funcionalidades: </w:t>
+      </w:r>
+    </w:p>
+    <w:p>
+      <w:pPr>
+        <w:ind w:left="142"/>
+      </w:pPr>
+      <w:r>
+        <w:rPr>
+          <w:b/>
+          <w:bCs/>
+        </w:rPr>
+        <w:t xml:space="preserve">Visualização de detalhes: </w:t>
+      </w:r>
+      <w:r>
+        <w:t>Apresenta os detalhes ao lado para auxiliar o dispatcher.</w:t>
+      </w:r>
+    </w:p>
+    <w:p>
+      <w:pPr>
+        <w:ind w:left="142"/>
+      </w:pPr>
+      <w:r>
+        <w:rPr>
+          <w:b/>
+          <w:bCs/>
+        </w:rPr>
+        <w:t>Aprovação das ações da IA:</w:t>
+      </w:r>
+      <w:r>
+        <w:t xml:space="preserve"> Aprovando tais atitudes, a IA os utilizará mais vezes.</w:t>
+      </w:r>
+    </w:p>
+    <w:p>
+      <w:pPr>
+        <w:ind w:left="142"/>
+      </w:pPr>
+      <w:r>
+        <w:rPr>
+          <w:b/>
+          <w:bCs/>
+        </w:rPr>
+        <w:t xml:space="preserve">Iniciar triagem: </w:t>
+      </w:r>
+      <w:r>
+        <w:t>Procede o fluxo, seguindo para a triagem.</w:t>
+      </w:r>
+    </w:p>
+    <w:p>
+      <w:pPr>
+        <w:ind w:left="142"/>
+      </w:pPr>
+    </w:p>
+    <w:p>
+      <w:pPr>
+        <w:pStyle w:val="Legenda"/>
+        <w:ind w:firstLine="0"/>
+        <w:jc w:val="center"/>
+        <w:rPr>
           <w:color w:val="0D0D0D" w:themeColor="text1" w:themeTint="F2"/>
           <w:sz w:val="20"/>
           <w:szCs w:val="20"/>
         </w:rPr>
-        <w:t>: Criado pelo autor</w:t>
-      </w:r>
-    </w:p>
-    <w:p/>
+      </w:pPr>
+      <w:r>
+        <w:rPr>
+          <w:color w:val="0D0D0D" w:themeColor="text1" w:themeTint="F2"/>
+          <w:sz w:val="20"/>
+          <w:szCs w:val="20"/>
+        </w:rPr>
+        <w:t>F</w:t>
+      </w:r>
+      <w:r>
+        <w:rPr>
+          <w:color w:val="0D0D0D" w:themeColor="text1" w:themeTint="F2"/>
+          <w:sz w:val="20"/>
+          <w:szCs w:val="20"/>
+        </w:rPr>
+        <w:t>igura</w:t>
+      </w:r>
+      <w:r>
+        <w:rPr>
+          <w:color w:val="0D0D0D" w:themeColor="text1" w:themeTint="F2"/>
+          <w:sz w:val="20"/>
+          <w:szCs w:val="20"/>
+        </w:rPr>
+        <w:t xml:space="preserve"> </w:t>
+      </w:r>
+      <w:r>
+        <w:rPr>
+          <w:color w:val="0D0D0D" w:themeColor="text1" w:themeTint="F2"/>
+          <w:sz w:val="20"/>
+          <w:szCs w:val="20"/>
+        </w:rPr>
+        <w:t>15</w:t>
+      </w:r>
+      <w:r>
+        <w:rPr>
+          <w:color w:val="0D0D0D" w:themeColor="text1" w:themeTint="F2"/>
+          <w:sz w:val="20"/>
+          <w:szCs w:val="20"/>
+        </w:rPr>
+        <w:t xml:space="preserve">: </w:t>
+      </w:r>
+      <w:r>
+        <w:rPr>
+          <w:color w:val="0D0D0D" w:themeColor="text1" w:themeTint="F2"/>
+          <w:sz w:val="20"/>
+          <w:szCs w:val="20"/>
+        </w:rPr>
+        <w:t>Validação da IA</w:t>
+      </w:r>
+    </w:p>
+    <w:p>
+      <w:pPr>
+        <w:ind w:firstLine="0"/>
+      </w:pPr>
+      <w:r>
+        <w:rPr>
+          <w:noProof/>
+        </w:rPr>
+        <w:drawing>
+          <wp:inline distT="0" distB="0" distL="0" distR="0" wp14:anchorId="2197D187" wp14:editId="49E12718">
+            <wp:extent cx="5753100" cy="4105275"/>
+            <wp:effectExtent l="0" t="0" r="0" b="9525"/>
+            <wp:docPr id="6" name="Imagem 6"/>
+            <wp:cNvGraphicFramePr>
+              <a:graphicFrameLocks xmlns:a="http://schemas.openxmlformats.org/drawingml/2006/main" noChangeAspect="1"/>
+            </wp:cNvGraphicFramePr>
+            <a:graphic xmlns:a="http://schemas.openxmlformats.org/drawingml/2006/main">
+              <a:graphicData uri="http://schemas.openxmlformats.org/drawingml/2006/picture">
+                <pic:pic xmlns:pic="http://schemas.openxmlformats.org/drawingml/2006/picture">
+                  <pic:nvPicPr>
+                    <pic:cNvPr id="0" name="Picture 3"/>
+                    <pic:cNvPicPr>
+                      <a:picLocks noChangeAspect="1" noChangeArrowheads="1"/>
+                    </pic:cNvPicPr>
+                  </pic:nvPicPr>
+                  <pic:blipFill>
+                    <a:blip r:embed="rId28" cstate="print">
+                      <a:extLst>
+                        <a:ext uri="{28A0092B-C50C-407E-A947-70E740481C1C}">
+                          <a14:useLocalDpi xmlns:a14="http://schemas.microsoft.com/office/drawing/2010/main" val="0"/>
+                        </a:ext>
+                      </a:extLst>
+                    </a:blip>
+                    <a:srcRect/>
+                    <a:stretch>
+                      <a:fillRect/>
+                    </a:stretch>
+                  </pic:blipFill>
+                  <pic:spPr bwMode="auto">
+                    <a:xfrm>
+                      <a:off x="0" y="0"/>
+                      <a:ext cx="5753100" cy="4105275"/>
+                    </a:xfrm>
+                    <a:prstGeom prst="rect">
+                      <a:avLst/>
+                    </a:prstGeom>
+                    <a:noFill/>
+                    <a:ln>
+                      <a:noFill/>
+                    </a:ln>
+                  </pic:spPr>
+                </pic:pic>
+              </a:graphicData>
+            </a:graphic>
+          </wp:inline>
+        </w:drawing>
+      </w:r>
+    </w:p>
+    <w:p>
+      <w:pPr>
+        <w:pStyle w:val="Legenda"/>
+        <w:ind w:firstLine="0"/>
+        <w:jc w:val="center"/>
+        <w:rPr>
+          <w:color w:val="0D0D0D" w:themeColor="text1" w:themeTint="F2"/>
+          <w:sz w:val="20"/>
+          <w:szCs w:val="20"/>
+        </w:rPr>
+      </w:pPr>
+      <w:r>
+        <w:rPr>
+          <w:color w:val="0D0D0D" w:themeColor="text1" w:themeTint="F2"/>
+          <w:sz w:val="20"/>
+          <w:szCs w:val="20"/>
+        </w:rPr>
+        <w:t xml:space="preserve">Fonte </w:t>
+      </w:r>
+      <w:r>
+        <w:rPr>
+          <w:color w:val="0D0D0D" w:themeColor="text1" w:themeTint="F2"/>
+          <w:sz w:val="20"/>
+          <w:szCs w:val="20"/>
+        </w:rPr>
+        <w:t>15</w:t>
+      </w:r>
+      <w:r>
+        <w:rPr>
+          <w:color w:val="0D0D0D" w:themeColor="text1" w:themeTint="F2"/>
+          <w:sz w:val="20"/>
+          <w:szCs w:val="20"/>
+        </w:rPr>
+        <w:t>: Elaborado pelo autor</w:t>
+      </w:r>
+    </w:p>
+    <w:p>
+      <w:pPr>
+        <w:pStyle w:val="Ttulo3"/>
+      </w:pPr>
+      <w:r>
+        <w:lastRenderedPageBreak/>
+        <w:t>Triagem do chamado</w:t>
+      </w:r>
+    </w:p>
+    <w:p>
+      <w:pPr>
+        <w:ind w:left="708" w:firstLine="0"/>
+      </w:pPr>
+      <w:r>
+        <w:rPr>
+          <w:b/>
+          <w:bCs/>
+        </w:rPr>
+        <w:t xml:space="preserve">Descrição: </w:t>
+      </w:r>
+      <w:r>
+        <w:t>Interface para a classificação e direcionamento do chamado.</w:t>
+      </w:r>
+    </w:p>
+    <w:p>
+      <w:pPr>
+        <w:pStyle w:val="Legenda"/>
+        <w:ind w:firstLine="0"/>
+        <w:jc w:val="center"/>
+        <w:rPr>
+          <w:color w:val="0D0D0D" w:themeColor="text1" w:themeTint="F2"/>
+          <w:sz w:val="20"/>
+          <w:szCs w:val="20"/>
+        </w:rPr>
+      </w:pPr>
+      <w:r>
+        <w:rPr>
+          <w:color w:val="0D0D0D" w:themeColor="text1" w:themeTint="F2"/>
+          <w:sz w:val="20"/>
+          <w:szCs w:val="20"/>
+        </w:rPr>
+        <w:t xml:space="preserve">Fonte </w:t>
+      </w:r>
+      <w:r>
+        <w:rPr>
+          <w:color w:val="0D0D0D" w:themeColor="text1" w:themeTint="F2"/>
+          <w:sz w:val="20"/>
+          <w:szCs w:val="20"/>
+        </w:rPr>
+        <w:t>1</w:t>
+      </w:r>
+      <w:r>
+        <w:rPr>
+          <w:color w:val="0D0D0D" w:themeColor="text1" w:themeTint="F2"/>
+          <w:sz w:val="20"/>
+          <w:szCs w:val="20"/>
+        </w:rPr>
+        <w:t>6</w:t>
+      </w:r>
+      <w:r>
+        <w:rPr>
+          <w:color w:val="0D0D0D" w:themeColor="text1" w:themeTint="F2"/>
+          <w:sz w:val="20"/>
+          <w:szCs w:val="20"/>
+        </w:rPr>
+        <w:t xml:space="preserve">: </w:t>
+      </w:r>
+      <w:r>
+        <w:rPr>
+          <w:color w:val="0D0D0D" w:themeColor="text1" w:themeTint="F2"/>
+          <w:sz w:val="20"/>
+          <w:szCs w:val="20"/>
+        </w:rPr>
+        <w:t>Interface para triagem</w:t>
+      </w:r>
+    </w:p>
+    <w:p>
+      <w:pPr>
+        <w:ind w:firstLine="0"/>
+      </w:pPr>
+      <w:r>
+        <w:rPr>
+          <w:noProof/>
+        </w:rPr>
+        <w:drawing>
+          <wp:inline distT="0" distB="0" distL="0" distR="0" wp14:anchorId="2A85CE5F" wp14:editId="1A946486">
+            <wp:extent cx="5753100" cy="4095750"/>
+            <wp:effectExtent l="0" t="0" r="0" b="0"/>
+            <wp:docPr id="8" name="Imagem 8"/>
+            <wp:cNvGraphicFramePr>
+              <a:graphicFrameLocks xmlns:a="http://schemas.openxmlformats.org/drawingml/2006/main" noChangeAspect="1"/>
+            </wp:cNvGraphicFramePr>
+            <a:graphic xmlns:a="http://schemas.openxmlformats.org/drawingml/2006/main">
+              <a:graphicData uri="http://schemas.openxmlformats.org/drawingml/2006/picture">
+                <pic:pic xmlns:pic="http://schemas.openxmlformats.org/drawingml/2006/picture">
+                  <pic:nvPicPr>
+                    <pic:cNvPr id="0" name="Picture 4"/>
+                    <pic:cNvPicPr>
+                      <a:picLocks noChangeAspect="1" noChangeArrowheads="1"/>
+                    </pic:cNvPicPr>
+                  </pic:nvPicPr>
+                  <pic:blipFill>
+                    <a:blip r:embed="rId29" cstate="print">
+                      <a:extLst>
+                        <a:ext uri="{28A0092B-C50C-407E-A947-70E740481C1C}">
+                          <a14:useLocalDpi xmlns:a14="http://schemas.microsoft.com/office/drawing/2010/main" val="0"/>
+                        </a:ext>
+                      </a:extLst>
+                    </a:blip>
+                    <a:srcRect/>
+                    <a:stretch>
+                      <a:fillRect/>
+                    </a:stretch>
+                  </pic:blipFill>
+                  <pic:spPr bwMode="auto">
+                    <a:xfrm>
+                      <a:off x="0" y="0"/>
+                      <a:ext cx="5753100" cy="4095750"/>
+                    </a:xfrm>
+                    <a:prstGeom prst="rect">
+                      <a:avLst/>
+                    </a:prstGeom>
+                    <a:noFill/>
+                    <a:ln>
+                      <a:noFill/>
+                    </a:ln>
+                  </pic:spPr>
+                </pic:pic>
+              </a:graphicData>
+            </a:graphic>
+          </wp:inline>
+        </w:drawing>
+      </w:r>
+    </w:p>
+    <w:p>
+      <w:pPr>
+        <w:pStyle w:val="Legenda"/>
+        <w:ind w:firstLine="0"/>
+        <w:jc w:val="center"/>
+        <w:rPr>
+          <w:color w:val="0D0D0D" w:themeColor="text1" w:themeTint="F2"/>
+          <w:sz w:val="20"/>
+          <w:szCs w:val="20"/>
+        </w:rPr>
+      </w:pPr>
+      <w:r>
+        <w:rPr>
+          <w:color w:val="0D0D0D" w:themeColor="text1" w:themeTint="F2"/>
+          <w:sz w:val="20"/>
+          <w:szCs w:val="20"/>
+        </w:rPr>
+        <w:t xml:space="preserve">Fonte </w:t>
+      </w:r>
+      <w:r>
+        <w:rPr>
+          <w:color w:val="0D0D0D" w:themeColor="text1" w:themeTint="F2"/>
+          <w:sz w:val="20"/>
+          <w:szCs w:val="20"/>
+        </w:rPr>
+        <w:t>1</w:t>
+      </w:r>
+      <w:r>
+        <w:rPr>
+          <w:color w:val="0D0D0D" w:themeColor="text1" w:themeTint="F2"/>
+          <w:sz w:val="20"/>
+          <w:szCs w:val="20"/>
+        </w:rPr>
+        <w:t>6</w:t>
+      </w:r>
+      <w:r>
+        <w:rPr>
+          <w:color w:val="0D0D0D" w:themeColor="text1" w:themeTint="F2"/>
+          <w:sz w:val="20"/>
+          <w:szCs w:val="20"/>
+        </w:rPr>
+        <w:t>: Elaborado pelo autor</w:t>
+      </w:r>
+    </w:p>
     <w:p>
       <w:pPr>
         <w:pStyle w:val="Ttulo3"/>
@@ -17427,7 +17178,6 @@
         </w:rPr>
         <w:t xml:space="preserve">O desenvolvimento do sistema </w:t>
       </w:r>
-      <w:proofErr w:type="spellStart"/>
       <w:r>
         <w:rPr>
           <w:rFonts w:cs="Arial"/>
@@ -17435,7 +17185,6 @@
         </w:rPr>
         <w:t>UpDesk</w:t>
       </w:r>
-      <w:proofErr w:type="spellEnd"/>
       <w:r>
         <w:rPr>
           <w:rFonts w:cs="Arial"/>
@@ -17493,23 +17242,7 @@
           <w:rFonts w:cs="Arial"/>
           <w:szCs w:val="24"/>
         </w:rPr>
-        <w:t xml:space="preserve">, a criação de protótipos no </w:t>
-      </w:r>
-      <w:proofErr w:type="spellStart"/>
-      <w:r>
-        <w:rPr>
-          <w:rFonts w:cs="Arial"/>
-          <w:szCs w:val="24"/>
-        </w:rPr>
-        <w:t>Figma</w:t>
-      </w:r>
-      <w:proofErr w:type="spellEnd"/>
-      <w:r>
-        <w:rPr>
-          <w:rFonts w:cs="Arial"/>
-          <w:szCs w:val="24"/>
-        </w:rPr>
-        <w:t>, modelagem de banco de dados, definição de casos de uso, diagramas de classe com agregações e composições, e planejamento dos relatórios de gestão. Cada etapa foi essencial para transformar a ideia inicial em um sistema funcional e estrategicamente estruturado.</w:t>
+        <w:t>, a criação de protótipos no Figma, modelagem de banco de dados, definição de casos de uso, diagramas de classe com agregações e composições, e planejamento dos relatórios de gestão. Cada etapa foi essencial para transformar a ideia inicial em um sistema funcional e estrategicamente estruturado.</w:t>
       </w:r>
     </w:p>
     <w:p>
@@ -17553,23 +17286,7 @@
           <w:rFonts w:cs="Arial"/>
           <w:szCs w:val="24"/>
         </w:rPr>
-        <w:t xml:space="preserve">Conclui-se, portanto, que o projeto </w:t>
-      </w:r>
-      <w:proofErr w:type="spellStart"/>
-      <w:r>
-        <w:rPr>
-          <w:rFonts w:cs="Arial"/>
-          <w:szCs w:val="24"/>
-        </w:rPr>
-        <w:t>UpDesk</w:t>
-      </w:r>
-      <w:proofErr w:type="spellEnd"/>
-      <w:r>
-        <w:rPr>
-          <w:rFonts w:cs="Arial"/>
-          <w:szCs w:val="24"/>
-        </w:rPr>
-        <w:t xml:space="preserve"> atingiu seus objetivos pedagógicos e técnicos, apresentando-se como uma solução viável, escalável e alinhada às necessidades atuais de empresas que buscam agilidade e eficiência em seus processos de atendimento.</w:t>
+        <w:t>Conclui-se, portanto, que o projeto UpDesk atingiu seus objetivos pedagógicos e técnicos, apresentando-se como uma solução viável, escalável e alinhada às necessidades atuais de empresas que buscam agilidade e eficiência em seus processos de atendimento.</w:t>
       </w:r>
     </w:p>
     <w:p>
@@ -17611,15 +17328,7 @@
         <w:pStyle w:val="Referencias"/>
       </w:pPr>
       <w:r>
-        <w:t xml:space="preserve">ALURA. Curso de Programação Orientada a Objetos com C#. </w:t>
-      </w:r>
-      <w:proofErr w:type="spellStart"/>
-      <w:r>
-        <w:t>Alura</w:t>
-      </w:r>
-      <w:proofErr w:type="spellEnd"/>
-      <w:r>
-        <w:t>.</w:t>
+        <w:t>ALURA. Curso de Programação Orientada a Objetos com C#. Alura.</w:t>
       </w:r>
     </w:p>
     <w:p>
@@ -17632,15 +17341,7 @@
         <w:pStyle w:val="Referencias"/>
       </w:pPr>
       <w:r>
-        <w:t xml:space="preserve">BOOCH, </w:t>
-      </w:r>
-      <w:proofErr w:type="spellStart"/>
-      <w:r>
-        <w:t>Grady</w:t>
-      </w:r>
-      <w:proofErr w:type="spellEnd"/>
-      <w:r>
-        <w:t>; RUMBAUGH, James; JACOBSON, Ivar. UML – Guia do Usuário. 2. ed. Rio de Janeiro: Elsevier, 2006.</w:t>
+        <w:t>BOOCH, Grady; RUMBAUGH, James; JACOBSON, Ivar. UML – Guia do Usuário. 2. ed. Rio de Janeiro: Elsevier, 2006.</w:t>
       </w:r>
     </w:p>
     <w:p>
@@ -17771,15 +17472,7 @@
       </w:pPr>
       <w:r>
         <w:lastRenderedPageBreak/>
-        <w:t xml:space="preserve">FORBELLONE, André Luiz Villar; EBERSPÄCHER, Henri Frederico. Programação Orientada a Objetos com C#. São Paulo: Pearson </w:t>
-      </w:r>
-      <w:proofErr w:type="spellStart"/>
-      <w:r>
-        <w:t>Education</w:t>
-      </w:r>
-      <w:proofErr w:type="spellEnd"/>
-      <w:r>
-        <w:t xml:space="preserve"> do Brasil, 2014.</w:t>
+        <w:t>FORBELLONE, André Luiz Villar; EBERSPÄCHER, Henri Frederico. Programação Orientada a Objetos com C#. São Paulo: Pearson Education do Brasil, 2014.</w:t>
       </w:r>
     </w:p>
     <w:p>
@@ -17792,23 +17485,7 @@
         <w:pStyle w:val="Referencias"/>
       </w:pPr>
       <w:r>
-        <w:t xml:space="preserve">JORGENSEN, Paul C. Software </w:t>
-      </w:r>
-      <w:proofErr w:type="spellStart"/>
-      <w:r>
-        <w:t>Testing</w:t>
-      </w:r>
-      <w:proofErr w:type="spellEnd"/>
-      <w:r>
-        <w:t xml:space="preserve">: A </w:t>
-      </w:r>
-      <w:proofErr w:type="spellStart"/>
-      <w:r>
-        <w:t>Craftsman’s</w:t>
-      </w:r>
-      <w:proofErr w:type="spellEnd"/>
-      <w:r>
-        <w:t xml:space="preserve"> Approach. 4th ed. Boca Raton: CRC Press, 2013.</w:t>
+        <w:t>JORGENSEN, Paul C. Software Testing: A Craftsman’s Approach. 4th ed. Boca Raton: CRC Press, 2013.</w:t>
       </w:r>
     </w:p>
     <w:p>
@@ -17834,71 +17511,7 @@
         <w:pStyle w:val="Referencias"/>
       </w:pPr>
       <w:r>
-        <w:t xml:space="preserve">NORMAN, Donald A. </w:t>
-      </w:r>
-      <w:proofErr w:type="spellStart"/>
-      <w:r>
-        <w:t>Emotional</w:t>
-      </w:r>
-      <w:proofErr w:type="spellEnd"/>
-      <w:r>
-        <w:t xml:space="preserve"> Design: </w:t>
-      </w:r>
-      <w:proofErr w:type="spellStart"/>
-      <w:r>
-        <w:t>Why</w:t>
-      </w:r>
-      <w:proofErr w:type="spellEnd"/>
-      <w:r>
-        <w:t xml:space="preserve"> </w:t>
-      </w:r>
-      <w:proofErr w:type="spellStart"/>
-      <w:r>
-        <w:t>We</w:t>
-      </w:r>
-      <w:proofErr w:type="spellEnd"/>
-      <w:r>
-        <w:t xml:space="preserve"> Love (</w:t>
-      </w:r>
-      <w:proofErr w:type="spellStart"/>
-      <w:r>
-        <w:t>or</w:t>
-      </w:r>
-      <w:proofErr w:type="spellEnd"/>
-      <w:r>
-        <w:t xml:space="preserve"> </w:t>
-      </w:r>
-      <w:proofErr w:type="spellStart"/>
-      <w:r>
-        <w:t>Hate</w:t>
-      </w:r>
-      <w:proofErr w:type="spellEnd"/>
-      <w:r>
-        <w:t xml:space="preserve">) </w:t>
-      </w:r>
-      <w:proofErr w:type="spellStart"/>
-      <w:r>
-        <w:t>Everyday</w:t>
-      </w:r>
-      <w:proofErr w:type="spellEnd"/>
-      <w:r>
-        <w:t xml:space="preserve"> </w:t>
-      </w:r>
-      <w:proofErr w:type="spellStart"/>
-      <w:r>
-        <w:t>Things</w:t>
-      </w:r>
-      <w:proofErr w:type="spellEnd"/>
-      <w:r>
-        <w:t xml:space="preserve">. New York: Basic Books/Hachette Book </w:t>
-      </w:r>
-      <w:proofErr w:type="spellStart"/>
-      <w:r>
-        <w:t>Group</w:t>
-      </w:r>
-      <w:proofErr w:type="spellEnd"/>
-      <w:r>
-        <w:t>, 2004.</w:t>
+        <w:t>NORMAN, Donald A. Emotional Design: Why We Love (or Hate) Everyday Things. New York: Basic Books/Hachette Book Group, 2004.</w:t>
       </w:r>
     </w:p>
     <w:p>
@@ -17989,15 +17602,7 @@
         <w:pStyle w:val="Referencias"/>
       </w:pPr>
       <w:r>
-        <w:t xml:space="preserve">DIO.ME. </w:t>
-      </w:r>
-      <w:proofErr w:type="spellStart"/>
-      <w:r>
-        <w:t>Bootcamp</w:t>
-      </w:r>
-      <w:proofErr w:type="spellEnd"/>
-      <w:r>
-        <w:t xml:space="preserve"> Fundamentos do .NET. Disponível em: https://www.dio.me/bootcamp/fundamentos-dotnet. Acesso em: 24 maio 2025.</w:t>
+        <w:t>DIO.ME. Bootcamp Fundamentos do .NET. Disponível em: https://www.dio.me/bootcamp/fundamentos-dotnet. Acesso em: 24 maio 2025.</w:t>
       </w:r>
     </w:p>
     <w:p>
@@ -18050,39 +17655,7 @@
         <w:pStyle w:val="Referencias"/>
       </w:pPr>
       <w:r>
-        <w:t xml:space="preserve">RAPIDCANVAS. </w:t>
-      </w:r>
-      <w:proofErr w:type="spellStart"/>
-      <w:r>
-        <w:t>Understanding</w:t>
-      </w:r>
-      <w:proofErr w:type="spellEnd"/>
-      <w:r>
-        <w:t xml:space="preserve"> The </w:t>
-      </w:r>
-      <w:proofErr w:type="spellStart"/>
-      <w:r>
-        <w:t>Cost</w:t>
-      </w:r>
-      <w:proofErr w:type="spellEnd"/>
-      <w:r>
-        <w:t xml:space="preserve"> </w:t>
-      </w:r>
-      <w:proofErr w:type="spellStart"/>
-      <w:r>
-        <w:t>Of</w:t>
-      </w:r>
-      <w:proofErr w:type="spellEnd"/>
-      <w:r>
-        <w:t xml:space="preserve"> AI </w:t>
-      </w:r>
-      <w:proofErr w:type="spellStart"/>
-      <w:r>
-        <w:t>Projects</w:t>
-      </w:r>
-      <w:proofErr w:type="spellEnd"/>
-      <w:r>
-        <w:t>. Disponível em: https://www.rapidcanvas.ai/blog/understanding-the-cost-of-ai-projects. Acesso em: 24 maio 2025.</w:t>
+        <w:t>RAPIDCANVAS. Understanding The Cost Of AI Projects. Disponível em: https://www.rapidcanvas.ai/blog/understanding-the-cost-of-ai-projects. Acesso em: 24 maio 2025.</w:t>
       </w:r>
     </w:p>
     <w:p>
@@ -18095,15 +17668,7 @@
         <w:pStyle w:val="Referencias"/>
       </w:pPr>
       <w:r>
-        <w:t xml:space="preserve">TOPDESK. Automação de help </w:t>
-      </w:r>
-      <w:proofErr w:type="spellStart"/>
-      <w:r>
-        <w:t>desk</w:t>
-      </w:r>
-      <w:proofErr w:type="spellEnd"/>
-      <w:r>
-        <w:t>: como funciona e por que adotar? Disponível em: https://www.topdesk.com/pt/blog/automacao-de-help-desk/. Acesso em: 24 maio 2025.</w:t>
+        <w:t>TOPDESK. Automação de help desk: como funciona e por que adotar? Disponível em: https://www.topdesk.com/pt/blog/automacao-de-help-desk/. Acesso em: 24 maio 2025.</w:t>
       </w:r>
     </w:p>
     <w:p>
@@ -18116,15 +17681,7 @@
         <w:pStyle w:val="Referencias"/>
       </w:pPr>
       <w:r>
-        <w:t xml:space="preserve">UNITE.AI. 10 melhores softwares de suporte ao cliente de IA com recursos de help </w:t>
-      </w:r>
-      <w:proofErr w:type="spellStart"/>
-      <w:r>
-        <w:t>desk</w:t>
-      </w:r>
-      <w:proofErr w:type="spellEnd"/>
-      <w:r>
-        <w:t xml:space="preserve"> (2025). Disponível em: https://www.unite.ai/top-10-ai-customer-support-software-with-helpdesk-capabilities-2025/. Acesso em: 24 maio 2025.</w:t>
+        <w:t>UNITE.AI. 10 melhores softwares de suporte ao cliente de IA com recursos de help desk (2025). Disponível em: https://www.unite.ai/top-10-ai-customer-support-software-with-helpdesk-capabilities-2025/. Acesso em: 24 maio 2025.</w:t>
       </w:r>
     </w:p>
     <w:p>
@@ -18137,15 +17694,7 @@
         <w:pStyle w:val="Referencias"/>
       </w:pPr>
       <w:r>
-        <w:t xml:space="preserve">UNITE.AI. As 6 melhores soluções de software de </w:t>
-      </w:r>
-      <w:proofErr w:type="spellStart"/>
-      <w:r>
-        <w:t>helpdesk</w:t>
-      </w:r>
-      <w:proofErr w:type="spellEnd"/>
-      <w:r>
-        <w:t xml:space="preserve"> com IA para pequenas empresas em 2024. Disponível em: https://www.unite.ai/best-ai-helpdesk-solutions-for-small-businesses-2024/. Acesso em: 24 maio 2025.</w:t>
+        <w:t>UNITE.AI. As 6 melhores soluções de software de helpdesk com IA para pequenas empresas em 2024. Disponível em: https://www.unite.ai/best-ai-helpdesk-solutions-for-small-businesses-2024/. Acesso em: 24 maio 2025.</w:t>
       </w:r>
     </w:p>
     <w:p>
@@ -19122,23 +18671,7 @@
           <w:rFonts w:ascii="Arial" w:hAnsi="Arial" w:cs="Arial"/>
           <w:szCs w:val="24"/>
         </w:rPr>
-        <w:t xml:space="preserve">Coordenador: </w:t>
-      </w:r>
-      <w:proofErr w:type="spellStart"/>
-      <w:r>
-        <w:rPr>
-          <w:rFonts w:ascii="Arial" w:hAnsi="Arial" w:cs="Arial"/>
-          <w:szCs w:val="24"/>
-        </w:rPr>
-        <w:t>Prof</w:t>
-      </w:r>
-      <w:proofErr w:type="spellEnd"/>
-      <w:r>
-        <w:rPr>
-          <w:rFonts w:ascii="Arial" w:hAnsi="Arial" w:cs="Arial"/>
-          <w:szCs w:val="24"/>
-        </w:rPr>
-        <w:t xml:space="preserve"> Roberto Cordeiro Waltz</w:t>
+        <w:t>Coordenador: Prof Roberto Cordeiro Waltz</w:t>
       </w:r>
     </w:p>
     <w:p>
@@ -19220,18 +18753,8 @@
           <w:bCs/>
           <w:szCs w:val="24"/>
         </w:rPr>
-        <w:t xml:space="preserve"> - </w:t>
-      </w:r>
-      <w:proofErr w:type="spellStart"/>
-      <w:r>
-        <w:rPr>
-          <w:rFonts w:cs="Arial"/>
-          <w:bCs/>
-          <w:szCs w:val="24"/>
-        </w:rPr>
-        <w:t>upDesk</w:t>
-      </w:r>
-      <w:proofErr w:type="spellEnd"/>
+        <w:t xml:space="preserve"> - upDesk</w:t>
+      </w:r>
     </w:p>
     <w:p>
       <w:pPr>
@@ -19812,7 +19335,6 @@
                 <w:szCs w:val="24"/>
               </w:rPr>
             </w:pPr>
-            <w:proofErr w:type="spellStart"/>
             <w:r>
               <w:rPr>
                 <w:rFonts w:eastAsia="Times New Roman" w:cs="Arial"/>
@@ -19821,18 +19343,7 @@
                 <w:szCs w:val="24"/>
                 <w:lang w:eastAsia="pt-BR"/>
               </w:rPr>
-              <w:t>Kaique</w:t>
-            </w:r>
-            <w:proofErr w:type="spellEnd"/>
-            <w:r>
-              <w:rPr>
-                <w:rFonts w:eastAsia="Times New Roman" w:cs="Arial"/>
-                <w:b/>
-                <w:bCs/>
-                <w:szCs w:val="24"/>
-                <w:lang w:eastAsia="pt-BR"/>
-              </w:rPr>
-              <w:t xml:space="preserve"> Batista da Silva</w:t>
+              <w:t>Kaique Batista da Silva</w:t>
             </w:r>
           </w:p>
         </w:tc>
@@ -19948,7 +19459,6 @@
                 <w:szCs w:val="24"/>
               </w:rPr>
             </w:pPr>
-            <w:proofErr w:type="spellStart"/>
             <w:r>
               <w:rPr>
                 <w:rFonts w:eastAsia="Times New Roman" w:cs="Arial"/>
@@ -19957,18 +19467,7 @@
                 <w:szCs w:val="24"/>
                 <w:lang w:eastAsia="pt-BR"/>
               </w:rPr>
-              <w:t>Mariozan</w:t>
-            </w:r>
-            <w:proofErr w:type="spellEnd"/>
-            <w:r>
-              <w:rPr>
-                <w:rFonts w:eastAsia="Times New Roman" w:cs="Arial"/>
-                <w:b/>
-                <w:bCs/>
-                <w:szCs w:val="24"/>
-                <w:lang w:eastAsia="pt-BR"/>
-              </w:rPr>
-              <w:t xml:space="preserve"> Damasceno Lacerda Júnior</w:t>
+              <w:t>Mariozan Damasceno Lacerda Júnior</w:t>
             </w:r>
           </w:p>
         </w:tc>
@@ -20563,27 +20062,7 @@
                 <w:bCs/>
                 <w:szCs w:val="24"/>
               </w:rPr>
-              <w:t>Modelagem do Banco de Dados conceitual, lógico e físico (</w:t>
-            </w:r>
-            <w:proofErr w:type="spellStart"/>
-            <w:r>
-              <w:rPr>
-                <w:rFonts w:cs="Arial"/>
-                <w:b/>
-                <w:bCs/>
-                <w:szCs w:val="24"/>
-              </w:rPr>
-              <w:t>Brmodelo</w:t>
-            </w:r>
-            <w:proofErr w:type="spellEnd"/>
-            <w:r>
-              <w:rPr>
-                <w:rFonts w:cs="Arial"/>
-                <w:b/>
-                <w:bCs/>
-                <w:szCs w:val="24"/>
-              </w:rPr>
-              <w:t>), Documentação Projeto Interface de Usuário, Diagrama de Sequência, Documentação Introdução, Progressão no desenvolvimento do protótipo de interface</w:t>
+              <w:t>Modelagem do Banco de Dados conceitual, lógico e físico (Brmodelo), Documentação Projeto Interface de Usuário, Diagrama de Sequência, Documentação Introdução, Progressão no desenvolvimento do protótipo de interface</w:t>
             </w:r>
           </w:p>
         </w:tc>
@@ -20920,7 +20399,7 @@
       </w:pPr>
     </w:p>
     <w:sectPr>
-      <w:footerReference w:type="default" r:id="rId27"/>
+      <w:footerReference w:type="default" r:id="rId30"/>
       <w:pgSz w:w="16838" w:h="11906" w:orient="landscape"/>
       <w:pgMar w:top="1134" w:right="1134" w:bottom="851" w:left="851" w:header="709" w:footer="709" w:gutter="0"/>
       <w:pgNumType w:start="5"/>
@@ -24373,6 +23852,122 @@
     </w:lvl>
   </w:abstractNum>
   <w:abstractNum w:abstractNumId="27" w15:restartNumberingAfterBreak="0">
+    <w:nsid w:val="67CF3232"/>
+    <w:multiLevelType w:val="multilevel"/>
+    <w:tmpl w:val="D5D86FC6"/>
+    <w:lvl w:ilvl="0">
+      <w:start w:val="1"/>
+      <w:numFmt w:val="decimal"/>
+      <w:lvlText w:val="%1."/>
+      <w:lvlJc w:val="left"/>
+      <w:pPr>
+        <w:tabs>
+          <w:tab w:val="num" w:pos="720"/>
+        </w:tabs>
+        <w:ind w:left="720" w:hanging="360"/>
+      </w:pPr>
+      <w:rPr>
+        <w:rFonts w:hint="default"/>
+      </w:rPr>
+    </w:lvl>
+    <w:lvl w:ilvl="1" w:tentative="1">
+      <w:start w:val="1"/>
+      <w:numFmt w:val="decimal"/>
+      <w:lvlText w:val="%2."/>
+      <w:lvlJc w:val="left"/>
+      <w:pPr>
+        <w:tabs>
+          <w:tab w:val="num" w:pos="1440"/>
+        </w:tabs>
+        <w:ind w:left="1440" w:hanging="360"/>
+      </w:pPr>
+    </w:lvl>
+    <w:lvl w:ilvl="2" w:tentative="1">
+      <w:start w:val="1"/>
+      <w:numFmt w:val="decimal"/>
+      <w:lvlText w:val="%3."/>
+      <w:lvlJc w:val="left"/>
+      <w:pPr>
+        <w:tabs>
+          <w:tab w:val="num" w:pos="2160"/>
+        </w:tabs>
+        <w:ind w:left="2160" w:hanging="360"/>
+      </w:pPr>
+    </w:lvl>
+    <w:lvl w:ilvl="3" w:tentative="1">
+      <w:start w:val="1"/>
+      <w:numFmt w:val="decimal"/>
+      <w:lvlText w:val="%4."/>
+      <w:lvlJc w:val="left"/>
+      <w:pPr>
+        <w:tabs>
+          <w:tab w:val="num" w:pos="2880"/>
+        </w:tabs>
+        <w:ind w:left="2880" w:hanging="360"/>
+      </w:pPr>
+    </w:lvl>
+    <w:lvl w:ilvl="4" w:tentative="1">
+      <w:start w:val="1"/>
+      <w:numFmt w:val="decimal"/>
+      <w:lvlText w:val="%5."/>
+      <w:lvlJc w:val="left"/>
+      <w:pPr>
+        <w:tabs>
+          <w:tab w:val="num" w:pos="3600"/>
+        </w:tabs>
+        <w:ind w:left="3600" w:hanging="360"/>
+      </w:pPr>
+    </w:lvl>
+    <w:lvl w:ilvl="5" w:tentative="1">
+      <w:start w:val="1"/>
+      <w:numFmt w:val="decimal"/>
+      <w:lvlText w:val="%6."/>
+      <w:lvlJc w:val="left"/>
+      <w:pPr>
+        <w:tabs>
+          <w:tab w:val="num" w:pos="4320"/>
+        </w:tabs>
+        <w:ind w:left="4320" w:hanging="360"/>
+      </w:pPr>
+    </w:lvl>
+    <w:lvl w:ilvl="6" w:tentative="1">
+      <w:start w:val="1"/>
+      <w:numFmt w:val="decimal"/>
+      <w:lvlText w:val="%7."/>
+      <w:lvlJc w:val="left"/>
+      <w:pPr>
+        <w:tabs>
+          <w:tab w:val="num" w:pos="5040"/>
+        </w:tabs>
+        <w:ind w:left="5040" w:hanging="360"/>
+      </w:pPr>
+    </w:lvl>
+    <w:lvl w:ilvl="7" w:tentative="1">
+      <w:start w:val="1"/>
+      <w:numFmt w:val="decimal"/>
+      <w:lvlText w:val="%8."/>
+      <w:lvlJc w:val="left"/>
+      <w:pPr>
+        <w:tabs>
+          <w:tab w:val="num" w:pos="5760"/>
+        </w:tabs>
+        <w:ind w:left="5760" w:hanging="360"/>
+      </w:pPr>
+    </w:lvl>
+    <w:lvl w:ilvl="8" w:tentative="1">
+      <w:start w:val="1"/>
+      <w:numFmt w:val="decimal"/>
+      <w:lvlText w:val="%9."/>
+      <w:lvlJc w:val="left"/>
+      <w:pPr>
+        <w:tabs>
+          <w:tab w:val="num" w:pos="6480"/>
+        </w:tabs>
+        <w:ind w:left="6480" w:hanging="360"/>
+      </w:pPr>
+    </w:lvl>
+  </w:abstractNum>
+  <w:abstractNum w:abstractNumId="28" w15:restartNumberingAfterBreak="0">
     <w:nsid w:val="69B34FAC"/>
     <w:multiLevelType w:val="hybridMultilevel"/>
     <w:tmpl w:val="7F80E708"/>
@@ -24458,7 +24053,7 @@
       </w:pPr>
     </w:lvl>
   </w:abstractNum>
-  <w:abstractNum w:abstractNumId="28" w15:restartNumberingAfterBreak="0">
+  <w:abstractNum w:abstractNumId="29" w15:restartNumberingAfterBreak="0">
     <w:nsid w:val="6FE4559E"/>
     <w:multiLevelType w:val="hybridMultilevel"/>
     <w:tmpl w:val="B16E5DD6"/>
@@ -24571,7 +24166,7 @@
       </w:rPr>
     </w:lvl>
   </w:abstractNum>
-  <w:abstractNum w:abstractNumId="29" w15:restartNumberingAfterBreak="0">
+  <w:abstractNum w:abstractNumId="30" w15:restartNumberingAfterBreak="0">
     <w:nsid w:val="73706790"/>
     <w:multiLevelType w:val="hybridMultilevel"/>
     <w:tmpl w:val="97B446F6"/>
@@ -24684,7 +24279,7 @@
       </w:rPr>
     </w:lvl>
   </w:abstractNum>
-  <w:abstractNum w:abstractNumId="30" w15:restartNumberingAfterBreak="0">
+  <w:abstractNum w:abstractNumId="31" w15:restartNumberingAfterBreak="0">
     <w:nsid w:val="7A9C17F6"/>
     <w:multiLevelType w:val="hybridMultilevel"/>
     <w:tmpl w:val="F238FFE0"/>
@@ -24797,7 +24392,7 @@
       </w:rPr>
     </w:lvl>
   </w:abstractNum>
-  <w:abstractNum w:abstractNumId="31" w15:restartNumberingAfterBreak="0">
+  <w:abstractNum w:abstractNumId="32" w15:restartNumberingAfterBreak="0">
     <w:nsid w:val="7E862BC5"/>
     <w:multiLevelType w:val="hybridMultilevel"/>
     <w:tmpl w:val="B452608C"/>
@@ -24910,7 +24505,7 @@
       </w:rPr>
     </w:lvl>
   </w:abstractNum>
-  <w:abstractNum w:abstractNumId="32" w15:restartNumberingAfterBreak="0">
+  <w:abstractNum w:abstractNumId="33" w15:restartNumberingAfterBreak="0">
     <w:nsid w:val="7F3F782B"/>
     <w:multiLevelType w:val="multilevel"/>
     <w:tmpl w:val="D5D86FC6"/>
@@ -25030,7 +24625,7 @@
     <w:abstractNumId w:val="2"/>
   </w:num>
   <w:num w:numId="3" w16cid:durableId="1794245488">
-    <w:abstractNumId w:val="31"/>
+    <w:abstractNumId w:val="32"/>
   </w:num>
   <w:num w:numId="4" w16cid:durableId="783965544">
     <w:abstractNumId w:val="3"/>
@@ -25069,7 +24664,7 @@
     <w:abstractNumId w:val="14"/>
   </w:num>
   <w:num w:numId="16" w16cid:durableId="1129781432">
-    <w:abstractNumId w:val="32"/>
+    <w:abstractNumId w:val="33"/>
   </w:num>
   <w:num w:numId="17" w16cid:durableId="845947511">
     <w:abstractNumId w:val="23"/>
@@ -25078,7 +24673,7 @@
     <w:abstractNumId w:val="16"/>
   </w:num>
   <w:num w:numId="19" w16cid:durableId="1648127376">
-    <w:abstractNumId w:val="30"/>
+    <w:abstractNumId w:val="31"/>
   </w:num>
   <w:num w:numId="20" w16cid:durableId="1985619383">
     <w:abstractNumId w:val="6"/>
@@ -25087,13 +24682,13 @@
     <w:abstractNumId w:val="13"/>
   </w:num>
   <w:num w:numId="22" w16cid:durableId="1906141387">
-    <w:abstractNumId w:val="29"/>
+    <w:abstractNumId w:val="30"/>
   </w:num>
   <w:num w:numId="23" w16cid:durableId="1228762826">
     <w:abstractNumId w:val="1"/>
   </w:num>
   <w:num w:numId="24" w16cid:durableId="19357651">
-    <w:abstractNumId w:val="28"/>
+    <w:abstractNumId w:val="29"/>
   </w:num>
   <w:num w:numId="25" w16cid:durableId="2029718324">
     <w:abstractNumId w:val="0"/>
@@ -25120,6 +24715,9 @@
     <w:abstractNumId w:val="25"/>
   </w:num>
   <w:num w:numId="33" w16cid:durableId="2034107167">
+    <w:abstractNumId w:val="28"/>
+  </w:num>
+  <w:num w:numId="34" w16cid:durableId="1441299877">
     <w:abstractNumId w:val="27"/>
   </w:num>
   <w:numIdMacAtCleanup w:val="32"/>
@@ -25518,7 +25116,7 @@
   <w:style w:type="paragraph" w:default="1" w:styleId="Normal">
     <w:name w:val="Normal"/>
     <w:qFormat/>
-    <w:rsid w:val="009E56B3"/>
+    <w:rsid w:val="00195EC5"/>
     <w:pPr>
       <w:spacing w:after="240" w:line="360" w:lineRule="auto"/>
       <w:ind w:firstLine="709"/>
@@ -26718,10 +26316,6 @@
 </file>
 
 <file path=customXml/item1.xml><?xml version="1.0" encoding="utf-8"?>
-<b:Sources xmlns:b="http://schemas.openxmlformats.org/officeDocument/2006/bibliography" xmlns="http://schemas.openxmlformats.org/officeDocument/2006/bibliography" SelectedStyle="\APASixthEditionOfficeOnline.xsl" StyleName="APA" Version="6"/>
-</file>
-
-<file path=customXml/item2.xml><?xml version="1.0" encoding="utf-8"?>
 <?mso-contentType ?>
 <FormTemplates xmlns="http://schemas.microsoft.com/sharepoint/v3/contenttype/forms">
   <Display>DocumentLibraryForm</Display>
@@ -26730,13 +26324,11 @@
 </FormTemplates>
 </file>
 
-<file path=customXml/item3.xml><?xml version="1.0" encoding="utf-8"?>
-<p:properties xmlns:p="http://schemas.microsoft.com/office/2006/metadata/properties" xmlns:xsi="http://www.w3.org/2001/XMLSchema-instance" xmlns:pc="http://schemas.microsoft.com/office/infopath/2007/PartnerControls">
-  <documentManagement/>
-</p:properties>
+<file path=customXml/item2.xml><?xml version="1.0" encoding="utf-8"?>
+<b:Sources xmlns:b="http://schemas.openxmlformats.org/officeDocument/2006/bibliography" xmlns="http://schemas.openxmlformats.org/officeDocument/2006/bibliography" SelectedStyle="\APASixthEditionOfficeOnline.xsl" StyleName="APA" Version="6"/>
 </file>
 
-<file path=customXml/item4.xml><?xml version="1.0" encoding="utf-8"?>
+<file path=customXml/item3.xml><?xml version="1.0" encoding="utf-8"?>
 <ct:contentTypeSchema xmlns:ct="http://schemas.microsoft.com/office/2006/metadata/contentType" xmlns:ma="http://schemas.microsoft.com/office/2006/metadata/properties/metaAttributes" ct:_="" ma:_="" ma:contentTypeName="Documento" ma:contentTypeID="0x0101001E571117CE179F4595E747E349B684C7" ma:contentTypeVersion="4" ma:contentTypeDescription="Crie um novo documento." ma:contentTypeScope="" ma:versionID="7fd98c9ccb5dc8c18cb71df4f5da285a">
   <xsd:schema xmlns:xsd="http://www.w3.org/2001/XMLSchema" xmlns:xs="http://www.w3.org/2001/XMLSchema" xmlns:p="http://schemas.microsoft.com/office/2006/metadata/properties" xmlns:ns2="9376c95a-2e8a-41f3-af51-0235cea7766b" targetNamespace="http://schemas.microsoft.com/office/2006/metadata/properties" ma:root="true" ma:fieldsID="f90c585b5b83d4d3144e7af242128f2a" ns2:_="">
     <xsd:import namespace="9376c95a-2e8a-41f3-af51-0235cea7766b"/>
@@ -26880,7 +26472,21 @@
 </ct:contentTypeSchema>
 </file>
 
+<file path=customXml/item4.xml><?xml version="1.0" encoding="utf-8"?>
+<p:properties xmlns:p="http://schemas.microsoft.com/office/2006/metadata/properties" xmlns:xsi="http://www.w3.org/2001/XMLSchema-instance" xmlns:pc="http://schemas.microsoft.com/office/infopath/2007/PartnerControls">
+  <documentManagement/>
+</p:properties>
+</file>
+
 <file path=customXml/itemProps1.xml><?xml version="1.0" encoding="utf-8"?>
+<ds:datastoreItem xmlns:ds="http://schemas.openxmlformats.org/officeDocument/2006/customXml" ds:itemID="{1E1D486D-86BA-4C34-BCAC-279C12219365}">
+  <ds:schemaRefs>
+    <ds:schemaRef ds:uri="http://schemas.microsoft.com/sharepoint/v3/contenttype/forms"/>
+  </ds:schemaRefs>
+</ds:datastoreItem>
+</file>
+
+<file path=customXml/itemProps2.xml><?xml version="1.0" encoding="utf-8"?>
 <ds:datastoreItem xmlns:ds="http://schemas.openxmlformats.org/officeDocument/2006/customXml" ds:itemID="{0C5C8BC9-3D46-476A-84F6-747AF1D1EFBA}">
   <ds:schemaRefs>
     <ds:schemaRef ds:uri="http://schemas.openxmlformats.org/officeDocument/2006/bibliography"/>
@@ -26888,24 +26494,7 @@
 </ds:datastoreItem>
 </file>
 
-<file path=customXml/itemProps2.xml><?xml version="1.0" encoding="utf-8"?>
-<ds:datastoreItem xmlns:ds="http://schemas.openxmlformats.org/officeDocument/2006/customXml" ds:itemID="{1E1D486D-86BA-4C34-BCAC-279C12219365}">
-  <ds:schemaRefs>
-    <ds:schemaRef ds:uri="http://schemas.microsoft.com/sharepoint/v3/contenttype/forms"/>
-  </ds:schemaRefs>
-</ds:datastoreItem>
-</file>
-
 <file path=customXml/itemProps3.xml><?xml version="1.0" encoding="utf-8"?>
-<ds:datastoreItem xmlns:ds="http://schemas.openxmlformats.org/officeDocument/2006/customXml" ds:itemID="{C9013AED-69A9-4B53-976E-982DB7854EBC}">
-  <ds:schemaRefs>
-    <ds:schemaRef ds:uri="http://schemas.microsoft.com/office/2006/metadata/properties"/>
-    <ds:schemaRef ds:uri="http://schemas.microsoft.com/office/infopath/2007/PartnerControls"/>
-  </ds:schemaRefs>
-</ds:datastoreItem>
-</file>
-
-<file path=customXml/itemProps4.xml><?xml version="1.0" encoding="utf-8"?>
 <ds:datastoreItem xmlns:ds="http://schemas.openxmlformats.org/officeDocument/2006/customXml" ds:itemID="{934F2A9D-BC9D-4E13-9714-01F811D7A716}">
   <ds:schemaRefs>
     <ds:schemaRef ds:uri="http://schemas.microsoft.com/office/2006/metadata/contentType"/>
@@ -26921,4 +26510,13 @@
     <ds:schemaRef ds:uri="http://schemas.microsoft.com/internal/obd"/>
   </ds:schemaRefs>
 </ds:datastoreItem>
+</file>
+
+<file path=customXml/itemProps4.xml><?xml version="1.0" encoding="utf-8"?>
+<ds:datastoreItem xmlns:ds="http://schemas.openxmlformats.org/officeDocument/2006/customXml" ds:itemID="{C9013AED-69A9-4B53-976E-982DB7854EBC}">
+  <ds:schemaRefs>
+    <ds:schemaRef ds:uri="http://schemas.microsoft.com/office/2006/metadata/properties"/>
+    <ds:schemaRef ds:uri="http://schemas.microsoft.com/office/infopath/2007/PartnerControls"/>
+  </ds:schemaRefs>
+</ds:datastoreItem>
 </file>
</xml_diff>